<commit_message>
Goede versie, we gaan de code opschonen
</commit_message>
<xml_diff>
--- a/doc/ContinentalTirePressureAndCloudBlob.docx
+++ b/doc/ContinentalTirePressureAndCloudBlob.docx
@@ -333,7 +333,6 @@
       </w:pPr>
       <w:bookmarkStart w:id="0" w:name="_Toc208208554"/>
       <w:bookmarkStart w:id="1" w:name="_Toc100732433"/>
-      <w:proofErr w:type="spellStart"/>
       <w:r>
         <w:rPr>
           <w:lang w:val="en-GB"/>
@@ -343,7 +342,6 @@
       </w:r>
       <w:bookmarkEnd w:id="0"/>
       <w:bookmarkEnd w:id="1"/>
-      <w:proofErr w:type="spellEnd"/>
     </w:p>
     <w:p>
       <w:pPr>
@@ -1022,8 +1020,8 @@
         </w:rPr>
       </w:pPr>
       <w:bookmarkStart w:id="2" w:name="_Toc309198638"/>
-      <w:bookmarkStart w:id="3" w:name="_Ref371407148"/>
-      <w:bookmarkStart w:id="4" w:name="_Toc100732435"/>
+      <w:bookmarkStart w:id="3" w:name="_Toc100732435"/>
+      <w:bookmarkStart w:id="4" w:name="_Ref371407148"/>
       <w:r>
         <w:rPr>
           <w:lang w:val="en-GB"/>
@@ -1037,7 +1035,7 @@
         </w:rPr>
         <w:t>ions</w:t>
       </w:r>
-      <w:bookmarkEnd w:id="4"/>
+      <w:bookmarkEnd w:id="3"/>
     </w:p>
     <w:tbl>
       <w:tblPr>
@@ -1111,14 +1109,12 @@
                 <w:lang w:val="en-GB"/>
               </w:rPr>
             </w:pPr>
-            <w:proofErr w:type="spellStart"/>
             <w:r>
               <w:rPr>
                 <w:lang w:val="en-GB"/>
               </w:rPr>
               <w:t>Opmerkingen</w:t>
             </w:r>
-            <w:proofErr w:type="spellEnd"/>
           </w:p>
         </w:tc>
       </w:tr>
@@ -1169,19 +1165,11 @@
                 <w:lang w:val="en-GB"/>
               </w:rPr>
             </w:pPr>
-            <w:proofErr w:type="spellStart"/>
             <w:r>
               <w:rPr>
                 <w:lang w:val="en-GB"/>
               </w:rPr>
-              <w:t>Eerste</w:t>
-            </w:r>
-            <w:proofErr w:type="spellEnd"/>
-            <w:r>
-              <w:rPr>
-                <w:lang w:val="en-GB"/>
-              </w:rPr>
-              <w:t xml:space="preserve"> Versie</w:t>
+              <w:t>Eerste Versie</w:t>
             </w:r>
           </w:p>
         </w:tc>
@@ -1433,14 +1421,12 @@
                 <w:lang w:val="en-GB"/>
               </w:rPr>
             </w:pPr>
-            <w:proofErr w:type="spellStart"/>
             <w:r>
               <w:rPr>
                 <w:lang w:val="en-GB"/>
               </w:rPr>
               <w:t>Opmerkingen</w:t>
             </w:r>
-            <w:proofErr w:type="spellEnd"/>
           </w:p>
         </w:tc>
       </w:tr>
@@ -1491,54 +1477,24 @@
                 <w:lang w:val="en-GB"/>
               </w:rPr>
             </w:pPr>
-            <w:proofErr w:type="spellStart"/>
             <w:r>
               <w:rPr>
                 <w:lang w:val="en-GB"/>
               </w:rPr>
-              <w:t>ContiConnect</w:t>
+              <w:t>ContiConnect Live via Api</w:t>
             </w:r>
-            <w:proofErr w:type="spellEnd"/>
+          </w:p>
+          <w:p>
+            <w:pPr>
+              <w:rPr>
+                <w:lang w:val="en-GB"/>
+              </w:rPr>
+            </w:pPr>
             <w:r>
               <w:rPr>
                 <w:lang w:val="en-GB"/>
               </w:rPr>
-              <w:t xml:space="preserve"> Live via </w:t>
-            </w:r>
-            <w:proofErr w:type="spellStart"/>
-            <w:r>
-              <w:rPr>
-                <w:lang w:val="en-GB"/>
-              </w:rPr>
-              <w:t>Api</w:t>
-            </w:r>
-            <w:proofErr w:type="spellEnd"/>
-          </w:p>
-          <w:p>
-            <w:pPr>
-              <w:rPr>
-                <w:lang w:val="en-GB"/>
-              </w:rPr>
-            </w:pPr>
-            <w:r>
-              <w:rPr>
-                <w:lang w:val="en-GB"/>
-              </w:rPr>
-              <w:t xml:space="preserve">Description on how to upload tire pressure data to the </w:t>
-            </w:r>
-            <w:proofErr w:type="spellStart"/>
-            <w:r>
-              <w:rPr>
-                <w:lang w:val="en-GB"/>
-              </w:rPr>
-              <w:t>conticonnect</w:t>
-            </w:r>
-            <w:proofErr w:type="spellEnd"/>
-            <w:r>
-              <w:rPr>
-                <w:lang w:val="en-GB"/>
-              </w:rPr>
-              <w:t xml:space="preserve"> website.</w:t>
+              <w:t>Description on how to upload tire pressure data to the conticonnect website.</w:t>
             </w:r>
           </w:p>
         </w:tc>
@@ -1607,27 +1563,7 @@
               <w:rPr>
                 <w:lang w:val="en-GB"/>
               </w:rPr>
-              <w:t>(</w:t>
-            </w:r>
-            <w:proofErr w:type="spellStart"/>
-            <w:r>
-              <w:rPr>
-                <w:lang w:val="en-GB"/>
-              </w:rPr>
-              <w:t>Jörg</w:t>
-            </w:r>
-            <w:proofErr w:type="spellEnd"/>
-            <w:r>
-              <w:rPr>
-                <w:lang w:val="en-GB"/>
-              </w:rPr>
-              <w:t xml:space="preserve"> Hanna</w:t>
-            </w:r>
-            <w:r>
-              <w:rPr>
-                <w:lang w:val="en-GB"/>
-              </w:rPr>
-              <w:t>)</w:t>
+              <w:t>(Jörg Hanna)</w:t>
             </w:r>
           </w:p>
         </w:tc>
@@ -1755,7 +1691,6 @@
         </w:rPr>
       </w:pPr>
       <w:bookmarkStart w:id="6" w:name="_Toc100732437"/>
-      <w:proofErr w:type="spellStart"/>
       <w:r>
         <w:rPr>
           <w:lang w:val="en-GB"/>
@@ -1763,7 +1698,6 @@
         <w:t>Distributionlist</w:t>
       </w:r>
       <w:bookmarkEnd w:id="6"/>
-      <w:proofErr w:type="spellEnd"/>
     </w:p>
     <w:tbl>
       <w:tblPr>
@@ -1837,14 +1771,12 @@
                 <w:lang w:val="en-GB"/>
               </w:rPr>
             </w:pPr>
-            <w:proofErr w:type="spellStart"/>
             <w:r>
               <w:rPr>
                 <w:lang w:val="en-GB"/>
               </w:rPr>
               <w:t>Opmerkingen</w:t>
             </w:r>
-            <w:proofErr w:type="spellEnd"/>
           </w:p>
         </w:tc>
       </w:tr>
@@ -1889,19 +1821,11 @@
                 <w:lang w:val="en-GB"/>
               </w:rPr>
             </w:pPr>
-            <w:proofErr w:type="spellStart"/>
             <w:r>
               <w:rPr>
                 <w:lang w:val="en-GB"/>
               </w:rPr>
-              <w:t>Eerste</w:t>
-            </w:r>
-            <w:proofErr w:type="spellEnd"/>
-            <w:r>
-              <w:rPr>
-                <w:lang w:val="en-GB"/>
-              </w:rPr>
-              <w:t xml:space="preserve"> Versie</w:t>
+              <w:t>Eerste Versie</w:t>
             </w:r>
           </w:p>
         </w:tc>
@@ -2349,7 +2273,7 @@
         </w:rPr>
       </w:pPr>
       <w:bookmarkStart w:id="7" w:name="_Toc100732438"/>
-      <w:bookmarkEnd w:id="3"/>
+      <w:bookmarkEnd w:id="4"/>
       <w:r>
         <w:rPr>
           <w:lang w:val="en-GB"/>
@@ -2559,6 +2483,19 @@
           <w:lang w:val="en-GB"/>
         </w:rPr>
         <w:t>.</w:t>
+      </w:r>
+    </w:p>
+    <w:p>
+      <w:pPr>
+        <w:rPr>
+          <w:lang w:val="en-GB"/>
+        </w:rPr>
+      </w:pPr>
+      <w:r>
+        <w:rPr>
+          <w:lang w:val="en-GB"/>
+        </w:rPr>
+        <w:t>Each payload item contains many messages containing information (PGN’s) about one or more tires of the vehicle. Not every tire is represented in every payload.</w:t>
       </w:r>
     </w:p>
     <w:p>
@@ -2791,19 +2728,7 @@
         <w:rPr>
           <w:lang w:val="en-GB" w:eastAsia="en-US"/>
         </w:rPr>
-        <w:t xml:space="preserve">When the </w:t>
-      </w:r>
-      <w:r>
-        <w:rPr>
-          <w:lang w:val="en-GB" w:eastAsia="en-US"/>
-        </w:rPr>
-        <w:t>temperature</w:t>
-      </w:r>
-      <w:r>
-        <w:rPr>
-          <w:lang w:val="en-GB" w:eastAsia="en-US"/>
-        </w:rPr>
-        <w:t xml:space="preserve"> changes by 10% or more compared to the latest send data</w:t>
+        <w:t>When the temperature changes by 10% or more compared to the latest send data</w:t>
       </w:r>
     </w:p>
     <w:p>
@@ -2928,7 +2853,13 @@
         <w:rPr>
           <w:lang w:val="en-GB"/>
         </w:rPr>
-        <w:t xml:space="preserve">. </w:t>
+        <w:t xml:space="preserve"> called PGN doc below.</w:t>
+      </w:r>
+      <w:r>
+        <w:rPr>
+          <w:lang w:val="en-GB"/>
+        </w:rPr>
+        <w:t xml:space="preserve"> </w:t>
       </w:r>
     </w:p>
     <w:p>
@@ -3012,327 +2943,588 @@
         <w:rPr>
           <w:lang w:val="en-GB"/>
         </w:rPr>
-        <w:t xml:space="preserve">payload’s contain all </w:t>
-      </w:r>
-      <w:r>
-        <w:rPr>
-          <w:lang w:val="en-GB"/>
-        </w:rPr>
-        <w:t>PGN’s</w:t>
-      </w:r>
-      <w:r>
-        <w:rPr>
-          <w:lang w:val="en-GB"/>
-        </w:rPr>
-        <w:t xml:space="preserve"> and if a payload contains certain PGN’s they may or may not be present for all tires.</w:t>
-      </w:r>
-    </w:p>
-    <w:p>
-      <w:pPr>
-        <w:rPr>
-          <w:lang w:val="en-GB"/>
-        </w:rPr>
-      </w:pPr>
-    </w:p>
-    <w:p>
-      <w:pPr>
-        <w:rPr>
-          <w:lang w:val="en-GB"/>
-        </w:rPr>
-      </w:pPr>
-      <w:r>
-        <w:rPr>
-          <w:lang w:val="en-GB"/>
-        </w:rPr>
-        <w:t xml:space="preserve">There are </w:t>
-      </w:r>
-      <w:r>
-        <w:rPr>
-          <w:lang w:val="en-GB"/>
-        </w:rPr>
-        <w:t>three</w:t>
-      </w:r>
-      <w:r>
-        <w:rPr>
-          <w:lang w:val="en-GB"/>
-        </w:rPr>
-        <w:t xml:space="preserve"> PGN’s containing the tire pressure information</w:t>
-      </w:r>
-      <w:r>
-        <w:rPr>
-          <w:rStyle w:val="Voetnootmarkering"/>
-          <w:lang w:val="en-GB"/>
-        </w:rPr>
-        <w:footnoteReference w:id="1"/>
-      </w:r>
-      <w:r>
-        <w:rPr>
-          <w:lang w:val="en-GB"/>
-        </w:rPr>
-        <w:t>:</w:t>
-      </w:r>
-    </w:p>
-    <w:p>
-      <w:pPr>
-        <w:rPr>
-          <w:lang w:val="en-GB"/>
-        </w:rPr>
-      </w:pPr>
-    </w:p>
-    <w:p>
-      <w:pPr>
-        <w:rPr>
-          <w:lang w:val="en-GB"/>
-        </w:rPr>
-      </w:pPr>
-      <w:r>
-        <w:rPr>
-          <w:lang w:val="en-GB"/>
-        </w:rPr>
-        <w:t>0xFF02 (CPC TTM Data) (if available quite good and can be used as primary source)</w:t>
-      </w:r>
-    </w:p>
-    <w:p>
-      <w:pPr>
-        <w:rPr>
-          <w:lang w:val="en-GB"/>
-        </w:rPr>
-      </w:pPr>
-      <w:r>
-        <w:rPr>
-          <w:lang w:val="en-GB"/>
-        </w:rPr>
-        <w:t xml:space="preserve">0xFEF4 (Tire Condition) </w:t>
-      </w:r>
-      <w:r>
-        <w:rPr>
-          <w:lang w:val="en-GB"/>
-        </w:rPr>
-        <w:t xml:space="preserve"> </w:t>
-      </w:r>
-    </w:p>
-    <w:p>
-      <w:pPr>
-        <w:rPr>
-          <w:lang w:val="en-GB"/>
-        </w:rPr>
-      </w:pPr>
-      <w:r>
-        <w:rPr>
-          <w:lang w:val="en-GB"/>
-        </w:rPr>
-        <w:t>0xFC42 (Tire Condition2)</w:t>
-      </w:r>
-      <w:r>
-        <w:rPr>
-          <w:lang w:val="en-GB"/>
-        </w:rPr>
-        <w:t xml:space="preserve">    (those to only needed if TTM data is not available)</w:t>
-      </w:r>
-    </w:p>
-    <w:p>
-      <w:pPr>
-        <w:rPr>
-          <w:lang w:val="en-GB"/>
-        </w:rPr>
-      </w:pPr>
-    </w:p>
-    <w:p>
-      <w:pPr>
-        <w:rPr>
-          <w:lang w:val="en-GB"/>
-        </w:rPr>
-      </w:pPr>
-    </w:p>
-    <w:p>
-      <w:pPr>
-        <w:rPr>
-          <w:lang w:val="en-GB"/>
-        </w:rPr>
-      </w:pPr>
-      <w:r>
-        <w:rPr>
-          <w:lang w:val="en-GB"/>
-        </w:rPr>
-        <w:t>Both PGN’s contain the tire location as a primary key for the sensor, but the primary key for sensor in the API towards continental is the Sensor Identifier, (SID)</w:t>
-      </w:r>
-      <w:r>
-        <w:rPr>
-          <w:lang w:val="en-GB"/>
-        </w:rPr>
-        <w:t>.</w:t>
-      </w:r>
-    </w:p>
-    <w:p>
-      <w:pPr>
-        <w:rPr>
-          <w:lang w:val="en-GB"/>
-        </w:rPr>
-      </w:pPr>
-      <w:r>
-        <w:rPr>
-          <w:lang w:val="en-GB"/>
-        </w:rPr>
-        <w:t>And although the continental website shows these SID’s as Hexadecimal, the primary key in the API is Decimal.</w:t>
-      </w:r>
-    </w:p>
-    <w:p>
-      <w:pPr>
-        <w:rPr>
-          <w:lang w:val="en-GB"/>
-        </w:rPr>
-      </w:pPr>
-    </w:p>
-    <w:p>
-      <w:pPr>
-        <w:rPr>
-          <w:lang w:val="en-GB"/>
-        </w:rPr>
-      </w:pPr>
-      <w:r>
-        <w:rPr>
-          <w:lang w:val="en-GB"/>
-        </w:rPr>
-        <w:t xml:space="preserve">To find out the SID for </w:t>
-      </w:r>
-      <w:r>
-        <w:rPr>
-          <w:lang w:val="en-GB"/>
-        </w:rPr>
-        <w:t xml:space="preserve">the above three </w:t>
-      </w:r>
-      <w:r>
-        <w:rPr>
-          <w:lang w:val="en-GB"/>
-        </w:rPr>
-        <w:t>PGN</w:t>
-      </w:r>
-      <w:r>
-        <w:rPr>
-          <w:lang w:val="en-GB"/>
-        </w:rPr>
-        <w:t>’s</w:t>
-      </w:r>
-      <w:r>
-        <w:rPr>
-          <w:lang w:val="en-GB"/>
-        </w:rPr>
-        <w:t xml:space="preserve">, </w:t>
-      </w:r>
-      <w:r>
-        <w:rPr>
-          <w:lang w:val="en-GB"/>
-        </w:rPr>
-        <w:t xml:space="preserve">one </w:t>
-      </w:r>
-      <w:r>
-        <w:rPr>
-          <w:lang w:val="en-GB"/>
-        </w:rPr>
-        <w:t>other PGN</w:t>
-      </w:r>
-      <w:r>
-        <w:rPr>
-          <w:lang w:val="en-GB"/>
-        </w:rPr>
-        <w:t xml:space="preserve"> is</w:t>
-      </w:r>
-      <w:r>
-        <w:rPr>
-          <w:lang w:val="en-GB"/>
-        </w:rPr>
-        <w:t xml:space="preserve"> needed, the </w:t>
-      </w:r>
-    </w:p>
-    <w:p>
-      <w:pPr>
-        <w:rPr>
-          <w:lang w:val="en-GB"/>
-        </w:rPr>
-      </w:pPr>
-    </w:p>
-    <w:p>
-      <w:pPr>
-        <w:rPr>
-          <w:lang w:val="en-GB"/>
-        </w:rPr>
-      </w:pPr>
-      <w:r>
-        <w:rPr>
-          <w:lang w:val="en-GB"/>
-        </w:rPr>
-        <w:t xml:space="preserve"> 0xFF04 (CPC Graphical Position)</w:t>
-      </w:r>
-    </w:p>
-    <w:p>
-      <w:pPr>
-        <w:rPr>
-          <w:lang w:val="en-GB"/>
-        </w:rPr>
-      </w:pPr>
-      <w:r>
-        <w:rPr>
-          <w:lang w:val="en-GB"/>
-        </w:rPr>
-        <w:t xml:space="preserve">Via the </w:t>
-      </w:r>
-      <w:proofErr w:type="spellStart"/>
-      <w:r>
-        <w:rPr>
-          <w:lang w:val="en-GB"/>
-        </w:rPr>
-        <w:t>TireId</w:t>
-      </w:r>
-      <w:proofErr w:type="spellEnd"/>
-      <w:r>
-        <w:rPr>
-          <w:lang w:val="en-GB"/>
-        </w:rPr>
-        <w:t xml:space="preserve"> TTM id is found which is equal to the SID needed towards Continental.</w:t>
-      </w:r>
-    </w:p>
-    <w:p>
-      <w:pPr>
-        <w:rPr>
-          <w:lang w:val="en-GB"/>
-        </w:rPr>
-      </w:pPr>
-    </w:p>
-    <w:p>
-      <w:pPr>
-        <w:rPr>
-          <w:lang w:val="en-GB"/>
-        </w:rPr>
-      </w:pPr>
-    </w:p>
-    <w:p>
-      <w:pPr>
-        <w:rPr>
-          <w:lang w:val="en-GB"/>
-        </w:rPr>
-      </w:pPr>
-    </w:p>
-    <w:p>
-      <w:pPr>
-        <w:rPr>
-          <w:lang w:val="en-GB"/>
-        </w:rPr>
-      </w:pPr>
-    </w:p>
-    <w:p>
-      <w:pPr>
-        <w:rPr>
-          <w:lang w:val="en-GB"/>
-        </w:rPr>
-      </w:pPr>
-    </w:p>
-    <w:p>
-      <w:pPr>
-        <w:rPr>
-          <w:lang w:val="en-GB"/>
-        </w:rPr>
-      </w:pPr>
-    </w:p>
+        <w:t>payload’s contain all PGN’s and if a payload contains certain PGN’s they may or may not be present for all tires.</w:t>
+      </w:r>
+    </w:p>
+    <w:p>
+      <w:pPr>
+        <w:rPr>
+          <w:lang w:val="en-GB"/>
+        </w:rPr>
+      </w:pPr>
+    </w:p>
+    <w:p>
+      <w:pPr>
+        <w:rPr>
+          <w:lang w:val="en-GB"/>
+        </w:rPr>
+      </w:pPr>
+      <w:r>
+        <w:rPr>
+          <w:lang w:val="en-GB"/>
+        </w:rPr>
+        <w:t>These are the used PGN’s</w:t>
+      </w:r>
+    </w:p>
+    <w:p>
+      <w:pPr>
+        <w:rPr>
+          <w:lang w:val="en-GB"/>
+        </w:rPr>
+      </w:pPr>
+    </w:p>
+    <w:tbl>
+      <w:tblPr>
+        <w:tblStyle w:val="Tabelraster"/>
+        <w:tblW w:w="0" w:type="auto"/>
+        <w:tblLook w:val="04A0" w:firstRow="1" w:lastRow="0" w:firstColumn="1" w:lastColumn="0" w:noHBand="0" w:noVBand="1"/>
+      </w:tblPr>
+      <w:tblGrid>
+        <w:gridCol w:w="971"/>
+        <w:gridCol w:w="1744"/>
+        <w:gridCol w:w="2475"/>
+        <w:gridCol w:w="1600"/>
+        <w:gridCol w:w="1846"/>
+      </w:tblGrid>
+      <w:tr>
+        <w:tc>
+          <w:tcPr>
+            <w:tcW w:w="0" w:type="auto"/>
+            <w:shd w:val="clear" w:color="auto" w:fill="E7E6E6" w:themeFill="background2"/>
+          </w:tcPr>
+          <w:p>
+            <w:pPr>
+              <w:rPr>
+                <w:lang w:val="en-GB"/>
+              </w:rPr>
+            </w:pPr>
+            <w:r>
+              <w:rPr>
+                <w:lang w:val="en-GB"/>
+              </w:rPr>
+              <w:t>PGN</w:t>
+            </w:r>
+          </w:p>
+        </w:tc>
+        <w:tc>
+          <w:tcPr>
+            <w:tcW w:w="0" w:type="auto"/>
+            <w:shd w:val="clear" w:color="auto" w:fill="E7E6E6" w:themeFill="background2"/>
+          </w:tcPr>
+          <w:p>
+            <w:pPr>
+              <w:rPr>
+                <w:lang w:val="en-GB"/>
+              </w:rPr>
+            </w:pPr>
+            <w:r>
+              <w:rPr>
+                <w:lang w:val="en-GB"/>
+              </w:rPr>
+              <w:t>Documentation</w:t>
+            </w:r>
+          </w:p>
+        </w:tc>
+        <w:tc>
+          <w:tcPr>
+            <w:tcW w:w="0" w:type="auto"/>
+            <w:shd w:val="clear" w:color="auto" w:fill="E7E6E6" w:themeFill="background2"/>
+          </w:tcPr>
+          <w:p>
+            <w:pPr>
+              <w:rPr>
+                <w:lang w:val="en-GB"/>
+              </w:rPr>
+            </w:pPr>
+            <w:r>
+              <w:rPr>
+                <w:lang w:val="en-GB"/>
+              </w:rPr>
+              <w:t>Description</w:t>
+            </w:r>
+          </w:p>
+        </w:tc>
+        <w:tc>
+          <w:tcPr>
+            <w:tcW w:w="0" w:type="auto"/>
+            <w:shd w:val="clear" w:color="auto" w:fill="E7E6E6" w:themeFill="background2"/>
+          </w:tcPr>
+          <w:p>
+            <w:pPr>
+              <w:rPr>
+                <w:lang w:val="en-GB"/>
+              </w:rPr>
+            </w:pPr>
+            <w:r>
+              <w:rPr>
+                <w:lang w:val="en-GB"/>
+              </w:rPr>
+              <w:t>Identifiers / relational fields</w:t>
+            </w:r>
+          </w:p>
+        </w:tc>
+        <w:tc>
+          <w:tcPr>
+            <w:tcW w:w="0" w:type="auto"/>
+            <w:shd w:val="clear" w:color="auto" w:fill="E7E6E6" w:themeFill="background2"/>
+          </w:tcPr>
+          <w:p>
+            <w:pPr>
+              <w:rPr>
+                <w:lang w:val="en-GB"/>
+              </w:rPr>
+            </w:pPr>
+            <w:r>
+              <w:rPr>
+                <w:lang w:val="en-GB"/>
+              </w:rPr>
+              <w:t>Content</w:t>
+            </w:r>
+          </w:p>
+        </w:tc>
+      </w:tr>
+      <w:tr>
+        <w:tc>
+          <w:tcPr>
+            <w:tcW w:w="0" w:type="auto"/>
+          </w:tcPr>
+          <w:p>
+            <w:pPr>
+              <w:rPr>
+                <w:lang w:val="en-GB"/>
+              </w:rPr>
+            </w:pPr>
+            <w:r>
+              <w:rPr>
+                <w:lang w:val="en-GB"/>
+              </w:rPr>
+              <w:t>0xFF04</w:t>
+            </w:r>
+          </w:p>
+        </w:tc>
+        <w:tc>
+          <w:tcPr>
+            <w:tcW w:w="0" w:type="auto"/>
+          </w:tcPr>
+          <w:p>
+            <w:pPr>
+              <w:rPr>
+                <w:lang w:val="en-GB"/>
+              </w:rPr>
+            </w:pPr>
+            <w:r>
+              <w:rPr>
+                <w:lang w:val="en-GB"/>
+              </w:rPr>
+              <w:t>paragraph 4.9</w:t>
+            </w:r>
+          </w:p>
+        </w:tc>
+        <w:tc>
+          <w:tcPr>
+            <w:tcW w:w="0" w:type="auto"/>
+          </w:tcPr>
+          <w:p>
+            <w:pPr>
+              <w:rPr>
+                <w:lang w:val="en-GB"/>
+              </w:rPr>
+            </w:pPr>
+            <w:r>
+              <w:rPr>
+                <w:lang w:val="en-GB"/>
+              </w:rPr>
+              <w:t>CPC Graphical Position</w:t>
+            </w:r>
+          </w:p>
+          <w:p>
+            <w:pPr>
+              <w:rPr>
+                <w:lang w:val="en-GB"/>
+              </w:rPr>
+            </w:pPr>
+          </w:p>
+          <w:p>
+            <w:pPr>
+              <w:rPr>
+                <w:lang w:val="en-GB"/>
+              </w:rPr>
+            </w:pPr>
+            <w:r>
+              <w:rPr>
+                <w:lang w:val="en-GB"/>
+              </w:rPr>
+              <w:t>Main source for knowing what sensor has what id and is located where</w:t>
+            </w:r>
+            <w:r>
+              <w:rPr>
+                <w:lang w:val="en-GB"/>
+              </w:rPr>
+              <w:t>, and for relating the 3 PGN’s below to eachother</w:t>
+            </w:r>
+          </w:p>
+        </w:tc>
+        <w:tc>
+          <w:tcPr>
+            <w:tcW w:w="0" w:type="auto"/>
+          </w:tcPr>
+          <w:p>
+            <w:pPr>
+              <w:rPr>
+                <w:lang w:val="en-GB"/>
+              </w:rPr>
+            </w:pPr>
+            <w:r>
+              <w:rPr>
+                <w:lang w:val="en-GB"/>
+              </w:rPr>
+              <w:t>TireId</w:t>
+            </w:r>
+          </w:p>
+          <w:p>
+            <w:pPr>
+              <w:rPr>
+                <w:lang w:val="en-GB"/>
+              </w:rPr>
+            </w:pPr>
+            <w:r>
+              <w:rPr>
+                <w:lang w:val="en-GB"/>
+              </w:rPr>
+              <w:t>TireLocation</w:t>
+            </w:r>
+          </w:p>
+          <w:p>
+            <w:pPr>
+              <w:rPr>
+                <w:lang w:val="en-GB"/>
+              </w:rPr>
+            </w:pPr>
+            <w:r>
+              <w:rPr>
+                <w:lang w:val="en-GB"/>
+              </w:rPr>
+              <w:t>TTM-ID = SensorID</w:t>
+            </w:r>
+          </w:p>
+        </w:tc>
+        <w:tc>
+          <w:tcPr>
+            <w:tcW w:w="0" w:type="auto"/>
+          </w:tcPr>
+          <w:p>
+            <w:pPr>
+              <w:rPr>
+                <w:lang w:val="en-GB"/>
+              </w:rPr>
+            </w:pPr>
+            <w:r>
+              <w:rPr>
+                <w:lang w:val="en-GB"/>
+              </w:rPr>
+              <w:t>Graphical Position</w:t>
+            </w:r>
+          </w:p>
+        </w:tc>
+      </w:tr>
+      <w:tr>
+        <w:tc>
+          <w:tcPr>
+            <w:tcW w:w="0" w:type="auto"/>
+          </w:tcPr>
+          <w:p>
+            <w:pPr>
+              <w:rPr>
+                <w:sz w:val="16"/>
+                <w:szCs w:val="16"/>
+              </w:rPr>
+            </w:pPr>
+            <w:r>
+              <w:rPr>
+                <w:lang w:val="en-GB"/>
+              </w:rPr>
+              <w:t xml:space="preserve">0xFF02 </w:t>
+            </w:r>
+          </w:p>
+          <w:p>
+            <w:pPr>
+              <w:rPr>
+                <w:lang w:val="en-GB"/>
+              </w:rPr>
+            </w:pPr>
+          </w:p>
+        </w:tc>
+        <w:tc>
+          <w:tcPr>
+            <w:tcW w:w="0" w:type="auto"/>
+          </w:tcPr>
+          <w:p>
+            <w:pPr>
+              <w:rPr>
+                <w:lang w:val="en-GB"/>
+              </w:rPr>
+            </w:pPr>
+            <w:r>
+              <w:rPr>
+                <w:lang w:val="en-GB"/>
+              </w:rPr>
+              <w:t>Paragraph 4.8</w:t>
+            </w:r>
+          </w:p>
+        </w:tc>
+        <w:tc>
+          <w:tcPr>
+            <w:tcW w:w="0" w:type="auto"/>
+          </w:tcPr>
+          <w:p>
+            <w:pPr>
+              <w:rPr>
+                <w:lang w:val="en-GB"/>
+              </w:rPr>
+            </w:pPr>
+            <w:r>
+              <w:rPr>
+                <w:lang w:val="en-GB"/>
+              </w:rPr>
+              <w:t xml:space="preserve">TTM Data. Summary </w:t>
+            </w:r>
+          </w:p>
+          <w:p>
+            <w:pPr>
+              <w:rPr>
+                <w:lang w:val="en-GB"/>
+              </w:rPr>
+            </w:pPr>
+            <w:r>
+              <w:rPr>
+                <w:lang w:val="en-GB"/>
+              </w:rPr>
+              <w:t>Alarms a little different from the 0xFEF4</w:t>
+            </w:r>
+          </w:p>
+        </w:tc>
+        <w:tc>
+          <w:tcPr>
+            <w:tcW w:w="0" w:type="auto"/>
+          </w:tcPr>
+          <w:p>
+            <w:pPr>
+              <w:rPr>
+                <w:lang w:val="en-GB"/>
+              </w:rPr>
+            </w:pPr>
+            <w:r>
+              <w:rPr>
+                <w:lang w:val="en-GB"/>
+              </w:rPr>
+              <w:t>TireId</w:t>
+            </w:r>
+          </w:p>
+        </w:tc>
+        <w:tc>
+          <w:tcPr>
+            <w:tcW w:w="0" w:type="auto"/>
+          </w:tcPr>
+          <w:p>
+            <w:pPr>
+              <w:rPr>
+                <w:lang w:val="en-GB"/>
+              </w:rPr>
+            </w:pPr>
+            <w:r>
+              <w:rPr>
+                <w:lang w:val="en-GB"/>
+              </w:rPr>
+              <w:t>TirePressure, temperature and alarm data.</w:t>
+            </w:r>
+          </w:p>
+        </w:tc>
+      </w:tr>
+      <w:tr>
+        <w:tc>
+          <w:tcPr>
+            <w:tcW w:w="0" w:type="auto"/>
+          </w:tcPr>
+          <w:p>
+            <w:pPr>
+              <w:rPr>
+                <w:lang w:val="en-GB"/>
+              </w:rPr>
+            </w:pPr>
+            <w:r>
+              <w:rPr>
+                <w:lang w:val="en-GB"/>
+              </w:rPr>
+              <w:t>0xFEF4</w:t>
+            </w:r>
+          </w:p>
+        </w:tc>
+        <w:tc>
+          <w:tcPr>
+            <w:tcW w:w="0" w:type="auto"/>
+          </w:tcPr>
+          <w:p>
+            <w:pPr>
+              <w:rPr>
+                <w:lang w:val="en-GB"/>
+              </w:rPr>
+            </w:pPr>
+            <w:r>
+              <w:rPr>
+                <w:lang w:val="en-GB"/>
+              </w:rPr>
+              <w:t>Paragraph 4.3</w:t>
+            </w:r>
+          </w:p>
+        </w:tc>
+        <w:tc>
+          <w:tcPr>
+            <w:tcW w:w="0" w:type="auto"/>
+          </w:tcPr>
+          <w:p>
+            <w:pPr>
+              <w:rPr>
+                <w:lang w:val="en-GB"/>
+              </w:rPr>
+            </w:pPr>
+            <w:r>
+              <w:rPr>
+                <w:lang w:val="en-GB"/>
+              </w:rPr>
+              <w:t>Tire Condition</w:t>
+            </w:r>
+          </w:p>
+        </w:tc>
+        <w:tc>
+          <w:tcPr>
+            <w:tcW w:w="0" w:type="auto"/>
+          </w:tcPr>
+          <w:p>
+            <w:pPr>
+              <w:rPr>
+                <w:lang w:val="en-GB"/>
+              </w:rPr>
+            </w:pPr>
+            <w:r>
+              <w:rPr>
+                <w:lang w:val="en-GB"/>
+              </w:rPr>
+              <w:t>TireLocation</w:t>
+            </w:r>
+          </w:p>
+        </w:tc>
+        <w:tc>
+          <w:tcPr>
+            <w:tcW w:w="0" w:type="auto"/>
+          </w:tcPr>
+          <w:p>
+            <w:pPr>
+              <w:rPr>
+                <w:lang w:val="en-GB"/>
+              </w:rPr>
+            </w:pPr>
+            <w:r>
+              <w:rPr>
+                <w:lang w:val="en-GB"/>
+              </w:rPr>
+              <w:t>Pressure Temperature and alarms.</w:t>
+            </w:r>
+          </w:p>
+        </w:tc>
+      </w:tr>
+      <w:tr>
+        <w:tc>
+          <w:tcPr>
+            <w:tcW w:w="0" w:type="auto"/>
+          </w:tcPr>
+          <w:p>
+            <w:pPr>
+              <w:rPr>
+                <w:lang w:val="en-GB"/>
+              </w:rPr>
+            </w:pPr>
+            <w:r>
+              <w:rPr>
+                <w:lang w:val="en-GB"/>
+              </w:rPr>
+              <w:t>0xFC42</w:t>
+            </w:r>
+          </w:p>
+        </w:tc>
+        <w:tc>
+          <w:tcPr>
+            <w:tcW w:w="0" w:type="auto"/>
+          </w:tcPr>
+          <w:p>
+            <w:pPr>
+              <w:rPr>
+                <w:lang w:val="en-GB"/>
+              </w:rPr>
+            </w:pPr>
+            <w:r>
+              <w:rPr>
+                <w:lang w:val="en-GB"/>
+              </w:rPr>
+              <w:t>Paragraph 4.4</w:t>
+            </w:r>
+          </w:p>
+        </w:tc>
+        <w:tc>
+          <w:tcPr>
+            <w:tcW w:w="0" w:type="auto"/>
+          </w:tcPr>
+          <w:p>
+            <w:pPr>
+              <w:rPr>
+                <w:lang w:val="en-GB"/>
+              </w:rPr>
+            </w:pPr>
+            <w:r>
+              <w:rPr>
+                <w:lang w:val="en-GB"/>
+              </w:rPr>
+              <w:t>Tire Condition 2</w:t>
+            </w:r>
+          </w:p>
+        </w:tc>
+        <w:tc>
+          <w:tcPr>
+            <w:tcW w:w="0" w:type="auto"/>
+          </w:tcPr>
+          <w:p>
+            <w:pPr>
+              <w:rPr>
+                <w:lang w:val="en-GB"/>
+              </w:rPr>
+            </w:pPr>
+            <w:r>
+              <w:rPr>
+                <w:lang w:val="en-GB"/>
+              </w:rPr>
+              <w:t>TireLocation</w:t>
+            </w:r>
+          </w:p>
+        </w:tc>
+        <w:tc>
+          <w:tcPr>
+            <w:tcW w:w="0" w:type="auto"/>
+          </w:tcPr>
+          <w:p>
+            <w:pPr>
+              <w:rPr>
+                <w:lang w:val="en-GB"/>
+              </w:rPr>
+            </w:pPr>
+            <w:r>
+              <w:rPr>
+                <w:lang w:val="en-GB"/>
+              </w:rPr>
+              <w:t>Pressure and Required pressure</w:t>
+            </w:r>
+          </w:p>
+        </w:tc>
+      </w:tr>
+    </w:tbl>
     <w:p>
       <w:pPr>
         <w:rPr>
@@ -3783,38 +3975,6 @@
     <w:p>
       <w:r>
         <w:continuationSeparator/>
-      </w:r>
-    </w:p>
-  </w:footnote>
-  <w:footnote w:id="1">
-    <w:p>
-      <w:pPr>
-        <w:pStyle w:val="Voetnoottekst"/>
-      </w:pPr>
-      <w:r>
-        <w:rPr>
-          <w:rStyle w:val="Voetnootmarkering"/>
-          <w:lang w:val="en-GB"/>
-        </w:rPr>
-        <w:footnoteRef/>
-      </w:r>
-      <w:r>
-        <w:rPr>
-          <w:lang w:val="en-GB"/>
-        </w:rPr>
-        <w:t xml:space="preserve"> </w:t>
-      </w:r>
-      <w:r>
-        <w:rPr>
-          <w:lang w:val="en-GB"/>
-        </w:rPr>
-        <w:t>And even when having a timestamp of the exact same second, the pressure and temperature of all three PGN’s may be different.</w:t>
-      </w:r>
-      <w:r>
-        <w:rPr>
-          <w:lang w:val="en-GB"/>
-        </w:rPr>
-        <w:t xml:space="preserve"> And some are standard, some are propriety of Continental.</w:t>
       </w:r>
     </w:p>
   </w:footnote>
@@ -6662,6 +6822,22 @@
       <w:contextualSpacing/>
     </w:pPr>
   </w:style>
+  <w:style w:type="paragraph" w:customStyle="1" w:styleId="Default">
+    <w:name w:val="Default"/>
+    <w:rsid w:val="00004A1A"/>
+    <w:pPr>
+      <w:autoSpaceDE w:val="0"/>
+      <w:autoSpaceDN w:val="0"/>
+      <w:adjustRightInd w:val="0"/>
+      <w:spacing w:after="0" w:line="240" w:lineRule="auto"/>
+    </w:pPr>
+    <w:rPr>
+      <w:rFonts w:ascii="Arial" w:hAnsi="Arial" w:cs="Arial"/>
+      <w:color w:val="000000"/>
+      <w:sz w:val="24"/>
+      <w:szCs w:val="24"/>
+    </w:rPr>
+  </w:style>
 </w:styles>
 </file>
 

</xml_diff>

<commit_message>
Werkt wel maar zenden van MasterData zit nog op een rare plek.
</commit_message>
<xml_diff>
--- a/doc/ContinentalTirePressureAndCloudBlob.docx
+++ b/doc/ContinentalTirePressureAndCloudBlob.docx
@@ -333,6 +333,7 @@
       </w:pPr>
       <w:bookmarkStart w:id="0" w:name="_Toc208208554"/>
       <w:bookmarkStart w:id="1" w:name="_Toc100732433"/>
+      <w:proofErr w:type="spellStart"/>
       <w:r>
         <w:rPr>
           <w:lang w:val="en-GB"/>
@@ -342,6 +343,7 @@
       </w:r>
       <w:bookmarkEnd w:id="0"/>
       <w:bookmarkEnd w:id="1"/>
+      <w:proofErr w:type="spellEnd"/>
     </w:p>
     <w:p>
       <w:pPr>
@@ -1109,12 +1111,14 @@
                 <w:lang w:val="en-GB"/>
               </w:rPr>
             </w:pPr>
+            <w:proofErr w:type="spellStart"/>
             <w:r>
               <w:rPr>
                 <w:lang w:val="en-GB"/>
               </w:rPr>
               <w:t>Opmerkingen</w:t>
             </w:r>
+            <w:proofErr w:type="spellEnd"/>
           </w:p>
         </w:tc>
       </w:tr>
@@ -1165,11 +1169,19 @@
                 <w:lang w:val="en-GB"/>
               </w:rPr>
             </w:pPr>
+            <w:proofErr w:type="spellStart"/>
             <w:r>
               <w:rPr>
                 <w:lang w:val="en-GB"/>
               </w:rPr>
-              <w:t>Eerste Versie</w:t>
+              <w:t>Eerste</w:t>
+            </w:r>
+            <w:proofErr w:type="spellEnd"/>
+            <w:r>
+              <w:rPr>
+                <w:lang w:val="en-GB"/>
+              </w:rPr>
+              <w:t xml:space="preserve"> Versie</w:t>
             </w:r>
           </w:p>
         </w:tc>
@@ -1421,12 +1433,14 @@
                 <w:lang w:val="en-GB"/>
               </w:rPr>
             </w:pPr>
+            <w:proofErr w:type="spellStart"/>
             <w:r>
               <w:rPr>
                 <w:lang w:val="en-GB"/>
               </w:rPr>
               <w:t>Opmerkingen</w:t>
             </w:r>
+            <w:proofErr w:type="spellEnd"/>
           </w:p>
         </w:tc>
       </w:tr>
@@ -1477,24 +1491,54 @@
                 <w:lang w:val="en-GB"/>
               </w:rPr>
             </w:pPr>
+            <w:proofErr w:type="spellStart"/>
             <w:r>
               <w:rPr>
                 <w:lang w:val="en-GB"/>
               </w:rPr>
-              <w:t>ContiConnect Live via Api</w:t>
+              <w:t>ContiConnect</w:t>
             </w:r>
-          </w:p>
-          <w:p>
-            <w:pPr>
-              <w:rPr>
-                <w:lang w:val="en-GB"/>
-              </w:rPr>
-            </w:pPr>
+            <w:proofErr w:type="spellEnd"/>
             <w:r>
               <w:rPr>
                 <w:lang w:val="en-GB"/>
               </w:rPr>
-              <w:t>Description on how to upload tire pressure data to the conticonnect website.</w:t>
+              <w:t xml:space="preserve"> Live via </w:t>
+            </w:r>
+            <w:proofErr w:type="spellStart"/>
+            <w:r>
+              <w:rPr>
+                <w:lang w:val="en-GB"/>
+              </w:rPr>
+              <w:t>Api</w:t>
+            </w:r>
+            <w:proofErr w:type="spellEnd"/>
+          </w:p>
+          <w:p>
+            <w:pPr>
+              <w:rPr>
+                <w:lang w:val="en-GB"/>
+              </w:rPr>
+            </w:pPr>
+            <w:r>
+              <w:rPr>
+                <w:lang w:val="en-GB"/>
+              </w:rPr>
+              <w:t xml:space="preserve">Description on how to upload tire pressure data to the </w:t>
+            </w:r>
+            <w:proofErr w:type="spellStart"/>
+            <w:r>
+              <w:rPr>
+                <w:lang w:val="en-GB"/>
+              </w:rPr>
+              <w:t>conticonnect</w:t>
+            </w:r>
+            <w:proofErr w:type="spellEnd"/>
+            <w:r>
+              <w:rPr>
+                <w:lang w:val="en-GB"/>
+              </w:rPr>
+              <w:t xml:space="preserve"> website.</w:t>
             </w:r>
           </w:p>
         </w:tc>
@@ -1563,7 +1607,21 @@
               <w:rPr>
                 <w:lang w:val="en-GB"/>
               </w:rPr>
-              <w:t>(Jörg Hanna)</w:t>
+              <w:t>(</w:t>
+            </w:r>
+            <w:proofErr w:type="spellStart"/>
+            <w:r>
+              <w:rPr>
+                <w:lang w:val="en-GB"/>
+              </w:rPr>
+              <w:t>Jörg</w:t>
+            </w:r>
+            <w:proofErr w:type="spellEnd"/>
+            <w:r>
+              <w:rPr>
+                <w:lang w:val="en-GB"/>
+              </w:rPr>
+              <w:t xml:space="preserve"> Hanna)</w:t>
             </w:r>
           </w:p>
         </w:tc>
@@ -1691,6 +1749,7 @@
         </w:rPr>
       </w:pPr>
       <w:bookmarkStart w:id="6" w:name="_Toc100732437"/>
+      <w:proofErr w:type="spellStart"/>
       <w:r>
         <w:rPr>
           <w:lang w:val="en-GB"/>
@@ -1698,6 +1757,7 @@
         <w:t>Distributionlist</w:t>
       </w:r>
       <w:bookmarkEnd w:id="6"/>
+      <w:proofErr w:type="spellEnd"/>
     </w:p>
     <w:tbl>
       <w:tblPr>
@@ -1771,12 +1831,14 @@
                 <w:lang w:val="en-GB"/>
               </w:rPr>
             </w:pPr>
+            <w:proofErr w:type="spellStart"/>
             <w:r>
               <w:rPr>
                 <w:lang w:val="en-GB"/>
               </w:rPr>
               <w:t>Opmerkingen</w:t>
             </w:r>
+            <w:proofErr w:type="spellEnd"/>
           </w:p>
         </w:tc>
       </w:tr>
@@ -1821,11 +1883,19 @@
                 <w:lang w:val="en-GB"/>
               </w:rPr>
             </w:pPr>
+            <w:proofErr w:type="spellStart"/>
             <w:r>
               <w:rPr>
                 <w:lang w:val="en-GB"/>
               </w:rPr>
-              <w:t>Eerste Versie</w:t>
+              <w:t>Eerste</w:t>
+            </w:r>
+            <w:proofErr w:type="spellEnd"/>
+            <w:r>
+              <w:rPr>
+                <w:lang w:val="en-GB"/>
+              </w:rPr>
+              <w:t xml:space="preserve"> Versie</w:t>
             </w:r>
           </w:p>
         </w:tc>
@@ -2982,9 +3052,9 @@
       <w:tblGrid>
         <w:gridCol w:w="971"/>
         <w:gridCol w:w="1744"/>
-        <w:gridCol w:w="2475"/>
-        <w:gridCol w:w="1600"/>
-        <w:gridCol w:w="1846"/>
+        <w:gridCol w:w="2478"/>
+        <w:gridCol w:w="1599"/>
+        <w:gridCol w:w="1844"/>
       </w:tblGrid>
       <w:tr>
         <w:tc>
@@ -3160,7 +3230,13 @@
               <w:rPr>
                 <w:lang w:val="en-GB"/>
               </w:rPr>
-              <w:t>, and for relating the 3 PGN’s below to eachother</w:t>
+              <w:t xml:space="preserve">, and for relating the 3 PGN’s below to </w:t>
+            </w:r>
+            <w:r>
+              <w:rPr>
+                <w:lang w:val="en-GB"/>
+              </w:rPr>
+              <w:t>each other</w:t>
             </w:r>
           </w:p>
         </w:tc>
@@ -4154,9 +4230,11 @@
           <w:tcW w:w="3708" w:type="dxa"/>
         </w:tcPr>
         <w:p>
+          <w:proofErr w:type="spellStart"/>
           <w:r>
             <w:t>Arriva</w:t>
           </w:r>
+          <w:proofErr w:type="spellEnd"/>
         </w:p>
       </w:tc>
       <w:tc>
@@ -4199,7 +4277,7 @@
             <w:rPr>
               <w:noProof/>
             </w:rPr>
-            <w:t>13-4-2022</w:t>
+            <w:t>15-4-2022</w:t>
           </w:r>
           <w:r>
             <w:fldChar w:fldCharType="end"/>

</xml_diff>

<commit_message>
MD nu max 1 per positie. Send MD elke 4 uur (instelbaar in statics)
</commit_message>
<xml_diff>
--- a/doc/ContinentalTirePressureAndCloudBlob.docx
+++ b/doc/ContinentalTirePressureAndCloudBlob.docx
@@ -332,7 +332,7 @@
         </w:rPr>
       </w:pPr>
       <w:bookmarkStart w:id="0" w:name="_Toc208208554"/>
-      <w:bookmarkStart w:id="1" w:name="_Toc100732433"/>
+      <w:bookmarkStart w:id="1" w:name="_Toc101347685"/>
       <w:proofErr w:type="spellStart"/>
       <w:r>
         <w:rPr>
@@ -387,7 +387,7 @@
           <w:noProof/>
           <w:sz w:val="22"/>
           <w:szCs w:val="22"/>
-          <w:lang w:val="en-GB" w:eastAsia="nl-NL"/>
+          <w:lang w:eastAsia="nl-NL"/>
         </w:rPr>
       </w:pPr>
       <w:r>
@@ -408,7 +408,7 @@
         </w:rPr>
         <w:fldChar w:fldCharType="separate"/>
       </w:r>
-      <w:hyperlink w:anchor="_Toc100732433" w:history="1">
+      <w:hyperlink w:anchor="_Toc101347685" w:history="1">
         <w:r>
           <w:rPr>
             <w:rStyle w:val="Hyperlink"/>
@@ -421,7 +421,6 @@
           <w:rPr>
             <w:noProof/>
             <w:webHidden/>
-            <w:lang w:val="en-GB"/>
           </w:rPr>
           <w:tab/>
         </w:r>
@@ -429,7 +428,6 @@
           <w:rPr>
             <w:noProof/>
             <w:webHidden/>
-            <w:lang w:val="en-GB"/>
           </w:rPr>
           <w:fldChar w:fldCharType="begin"/>
         </w:r>
@@ -437,22 +435,19 @@
           <w:rPr>
             <w:noProof/>
             <w:webHidden/>
-            <w:lang w:val="en-GB"/>
-          </w:rPr>
-          <w:instrText xml:space="preserve"> PAGEREF _Toc100732433 \h </w:instrText>
-        </w:r>
-        <w:r>
-          <w:rPr>
-            <w:noProof/>
-            <w:webHidden/>
-            <w:lang w:val="en-GB"/>
-          </w:rPr>
-        </w:r>
-        <w:r>
-          <w:rPr>
-            <w:noProof/>
-            <w:webHidden/>
-            <w:lang w:val="en-GB"/>
+          </w:rPr>
+          <w:instrText xml:space="preserve"> PAGEREF _Toc101347685 \h </w:instrText>
+        </w:r>
+        <w:r>
+          <w:rPr>
+            <w:noProof/>
+            <w:webHidden/>
+          </w:rPr>
+        </w:r>
+        <w:r>
+          <w:rPr>
+            <w:noProof/>
+            <w:webHidden/>
           </w:rPr>
           <w:fldChar w:fldCharType="separate"/>
         </w:r>
@@ -460,7 +455,6 @@
           <w:rPr>
             <w:noProof/>
             <w:webHidden/>
-            <w:lang w:val="en-GB"/>
           </w:rPr>
           <w:t>2</w:t>
         </w:r>
@@ -468,7 +462,6 @@
           <w:rPr>
             <w:noProof/>
             <w:webHidden/>
-            <w:lang w:val="en-GB"/>
           </w:rPr>
           <w:fldChar w:fldCharType="end"/>
         </w:r>
@@ -486,10 +479,10 @@
           <w:noProof/>
           <w:sz w:val="22"/>
           <w:szCs w:val="22"/>
-          <w:lang w:val="en-GB" w:eastAsia="nl-NL"/>
-        </w:rPr>
-      </w:pPr>
-      <w:hyperlink w:anchor="_Toc100732434" w:history="1">
+          <w:lang w:eastAsia="nl-NL"/>
+        </w:rPr>
+      </w:pPr>
+      <w:hyperlink w:anchor="_Toc101347686" w:history="1">
         <w:r>
           <w:rPr>
             <w:rStyle w:val="Hyperlink"/>
@@ -505,7 +498,7 @@
             <w:noProof/>
             <w:sz w:val="22"/>
             <w:szCs w:val="22"/>
-            <w:lang w:val="en-GB" w:eastAsia="nl-NL"/>
+            <w:lang w:eastAsia="nl-NL"/>
           </w:rPr>
           <w:tab/>
         </w:r>
@@ -515,13 +508,12 @@
             <w:noProof/>
             <w:lang w:val="en-GB"/>
           </w:rPr>
-          <w:t>Documentdata</w:t>
-        </w:r>
-        <w:r>
-          <w:rPr>
-            <w:noProof/>
-            <w:webHidden/>
-            <w:lang w:val="en-GB"/>
+          <w:t>Document data</w:t>
+        </w:r>
+        <w:r>
+          <w:rPr>
+            <w:noProof/>
+            <w:webHidden/>
           </w:rPr>
           <w:tab/>
         </w:r>
@@ -529,7 +521,6 @@
           <w:rPr>
             <w:noProof/>
             <w:webHidden/>
-            <w:lang w:val="en-GB"/>
           </w:rPr>
           <w:fldChar w:fldCharType="begin"/>
         </w:r>
@@ -537,22 +528,19 @@
           <w:rPr>
             <w:noProof/>
             <w:webHidden/>
-            <w:lang w:val="en-GB"/>
-          </w:rPr>
-          <w:instrText xml:space="preserve"> PAGEREF _Toc100732434 \h </w:instrText>
-        </w:r>
-        <w:r>
-          <w:rPr>
-            <w:noProof/>
-            <w:webHidden/>
-            <w:lang w:val="en-GB"/>
-          </w:rPr>
-        </w:r>
-        <w:r>
-          <w:rPr>
-            <w:noProof/>
-            <w:webHidden/>
-            <w:lang w:val="en-GB"/>
+          </w:rPr>
+          <w:instrText xml:space="preserve"> PAGEREF _Toc101347686 \h </w:instrText>
+        </w:r>
+        <w:r>
+          <w:rPr>
+            <w:noProof/>
+            <w:webHidden/>
+          </w:rPr>
+        </w:r>
+        <w:r>
+          <w:rPr>
+            <w:noProof/>
+            <w:webHidden/>
           </w:rPr>
           <w:fldChar w:fldCharType="separate"/>
         </w:r>
@@ -560,7 +548,6 @@
           <w:rPr>
             <w:noProof/>
             <w:webHidden/>
-            <w:lang w:val="en-GB"/>
           </w:rPr>
           <w:t>3</w:t>
         </w:r>
@@ -568,7 +555,6 @@
           <w:rPr>
             <w:noProof/>
             <w:webHidden/>
-            <w:lang w:val="en-GB"/>
           </w:rPr>
           <w:fldChar w:fldCharType="end"/>
         </w:r>
@@ -585,10 +571,10 @@
           <w:noProof/>
           <w:sz w:val="22"/>
           <w:szCs w:val="22"/>
-          <w:lang w:val="en-GB" w:eastAsia="nl-NL"/>
-        </w:rPr>
-      </w:pPr>
-      <w:hyperlink w:anchor="_Toc100732435" w:history="1">
+          <w:lang w:eastAsia="nl-NL"/>
+        </w:rPr>
+      </w:pPr>
+      <w:hyperlink w:anchor="_Toc101347687" w:history="1">
         <w:r>
           <w:rPr>
             <w:rStyle w:val="Hyperlink"/>
@@ -603,7 +589,7 @@
             <w:noProof/>
             <w:sz w:val="22"/>
             <w:szCs w:val="22"/>
-            <w:lang w:val="en-GB" w:eastAsia="nl-NL"/>
+            <w:lang w:eastAsia="nl-NL"/>
           </w:rPr>
           <w:tab/>
         </w:r>
@@ -619,7 +605,6 @@
           <w:rPr>
             <w:noProof/>
             <w:webHidden/>
-            <w:lang w:val="en-GB"/>
           </w:rPr>
           <w:tab/>
         </w:r>
@@ -627,7 +612,6 @@
           <w:rPr>
             <w:noProof/>
             <w:webHidden/>
-            <w:lang w:val="en-GB"/>
           </w:rPr>
           <w:fldChar w:fldCharType="begin"/>
         </w:r>
@@ -635,22 +619,19 @@
           <w:rPr>
             <w:noProof/>
             <w:webHidden/>
-            <w:lang w:val="en-GB"/>
-          </w:rPr>
-          <w:instrText xml:space="preserve"> PAGEREF _Toc100732435 \h </w:instrText>
-        </w:r>
-        <w:r>
-          <w:rPr>
-            <w:noProof/>
-            <w:webHidden/>
-            <w:lang w:val="en-GB"/>
-          </w:rPr>
-        </w:r>
-        <w:r>
-          <w:rPr>
-            <w:noProof/>
-            <w:webHidden/>
-            <w:lang w:val="en-GB"/>
+          </w:rPr>
+          <w:instrText xml:space="preserve"> PAGEREF _Toc101347687 \h </w:instrText>
+        </w:r>
+        <w:r>
+          <w:rPr>
+            <w:noProof/>
+            <w:webHidden/>
+          </w:rPr>
+        </w:r>
+        <w:r>
+          <w:rPr>
+            <w:noProof/>
+            <w:webHidden/>
           </w:rPr>
           <w:fldChar w:fldCharType="separate"/>
         </w:r>
@@ -658,7 +639,6 @@
           <w:rPr>
             <w:noProof/>
             <w:webHidden/>
-            <w:lang w:val="en-GB"/>
           </w:rPr>
           <w:t>3</w:t>
         </w:r>
@@ -666,7 +646,6 @@
           <w:rPr>
             <w:noProof/>
             <w:webHidden/>
-            <w:lang w:val="en-GB"/>
           </w:rPr>
           <w:fldChar w:fldCharType="end"/>
         </w:r>
@@ -683,10 +662,10 @@
           <w:noProof/>
           <w:sz w:val="22"/>
           <w:szCs w:val="22"/>
-          <w:lang w:val="en-GB" w:eastAsia="nl-NL"/>
-        </w:rPr>
-      </w:pPr>
-      <w:hyperlink w:anchor="_Toc100732436" w:history="1">
+          <w:lang w:eastAsia="nl-NL"/>
+        </w:rPr>
+      </w:pPr>
+      <w:hyperlink w:anchor="_Toc101347688" w:history="1">
         <w:r>
           <w:rPr>
             <w:rStyle w:val="Hyperlink"/>
@@ -701,7 +680,7 @@
             <w:noProof/>
             <w:sz w:val="22"/>
             <w:szCs w:val="22"/>
-            <w:lang w:val="en-GB" w:eastAsia="nl-NL"/>
+            <w:lang w:eastAsia="nl-NL"/>
           </w:rPr>
           <w:tab/>
         </w:r>
@@ -717,7 +696,6 @@
           <w:rPr>
             <w:noProof/>
             <w:webHidden/>
-            <w:lang w:val="en-GB"/>
           </w:rPr>
           <w:tab/>
         </w:r>
@@ -725,7 +703,6 @@
           <w:rPr>
             <w:noProof/>
             <w:webHidden/>
-            <w:lang w:val="en-GB"/>
           </w:rPr>
           <w:fldChar w:fldCharType="begin"/>
         </w:r>
@@ -733,22 +710,19 @@
           <w:rPr>
             <w:noProof/>
             <w:webHidden/>
-            <w:lang w:val="en-GB"/>
-          </w:rPr>
-          <w:instrText xml:space="preserve"> PAGEREF _Toc100732436 \h </w:instrText>
-        </w:r>
-        <w:r>
-          <w:rPr>
-            <w:noProof/>
-            <w:webHidden/>
-            <w:lang w:val="en-GB"/>
-          </w:rPr>
-        </w:r>
-        <w:r>
-          <w:rPr>
-            <w:noProof/>
-            <w:webHidden/>
-            <w:lang w:val="en-GB"/>
+          </w:rPr>
+          <w:instrText xml:space="preserve"> PAGEREF _Toc101347688 \h </w:instrText>
+        </w:r>
+        <w:r>
+          <w:rPr>
+            <w:noProof/>
+            <w:webHidden/>
+          </w:rPr>
+        </w:r>
+        <w:r>
+          <w:rPr>
+            <w:noProof/>
+            <w:webHidden/>
           </w:rPr>
           <w:fldChar w:fldCharType="separate"/>
         </w:r>
@@ -756,7 +730,6 @@
           <w:rPr>
             <w:noProof/>
             <w:webHidden/>
-            <w:lang w:val="en-GB"/>
           </w:rPr>
           <w:t>3</w:t>
         </w:r>
@@ -764,7 +737,6 @@
           <w:rPr>
             <w:noProof/>
             <w:webHidden/>
-            <w:lang w:val="en-GB"/>
           </w:rPr>
           <w:fldChar w:fldCharType="end"/>
         </w:r>
@@ -781,10 +753,10 @@
           <w:noProof/>
           <w:sz w:val="22"/>
           <w:szCs w:val="22"/>
-          <w:lang w:val="en-GB" w:eastAsia="nl-NL"/>
-        </w:rPr>
-      </w:pPr>
-      <w:hyperlink w:anchor="_Toc100732437" w:history="1">
+          <w:lang w:eastAsia="nl-NL"/>
+        </w:rPr>
+      </w:pPr>
+      <w:hyperlink w:anchor="_Toc101347689" w:history="1">
         <w:r>
           <w:rPr>
             <w:rStyle w:val="Hyperlink"/>
@@ -799,7 +771,7 @@
             <w:noProof/>
             <w:sz w:val="22"/>
             <w:szCs w:val="22"/>
-            <w:lang w:val="en-GB" w:eastAsia="nl-NL"/>
+            <w:lang w:eastAsia="nl-NL"/>
           </w:rPr>
           <w:tab/>
         </w:r>
@@ -809,44 +781,130 @@
             <w:noProof/>
             <w:lang w:val="en-GB"/>
           </w:rPr>
-          <w:t>Distributionlist</w:t>
-        </w:r>
-        <w:r>
-          <w:rPr>
-            <w:noProof/>
-            <w:webHidden/>
+          <w:t>Distribution list</w:t>
+        </w:r>
+        <w:r>
+          <w:rPr>
+            <w:noProof/>
+            <w:webHidden/>
+          </w:rPr>
+          <w:tab/>
+        </w:r>
+        <w:r>
+          <w:rPr>
+            <w:noProof/>
+            <w:webHidden/>
+          </w:rPr>
+          <w:fldChar w:fldCharType="begin"/>
+        </w:r>
+        <w:r>
+          <w:rPr>
+            <w:noProof/>
+            <w:webHidden/>
+          </w:rPr>
+          <w:instrText xml:space="preserve"> PAGEREF _Toc101347689 \h </w:instrText>
+        </w:r>
+        <w:r>
+          <w:rPr>
+            <w:noProof/>
+            <w:webHidden/>
+          </w:rPr>
+        </w:r>
+        <w:r>
+          <w:rPr>
+            <w:noProof/>
+            <w:webHidden/>
+          </w:rPr>
+          <w:fldChar w:fldCharType="separate"/>
+        </w:r>
+        <w:r>
+          <w:rPr>
+            <w:noProof/>
+            <w:webHidden/>
+          </w:rPr>
+          <w:t>3</w:t>
+        </w:r>
+        <w:r>
+          <w:rPr>
+            <w:noProof/>
+            <w:webHidden/>
+          </w:rPr>
+          <w:fldChar w:fldCharType="end"/>
+        </w:r>
+      </w:hyperlink>
+    </w:p>
+    <w:p>
+      <w:pPr>
+        <w:pStyle w:val="Inhopg2"/>
+        <w:tabs>
+          <w:tab w:val="left" w:pos="800"/>
+        </w:tabs>
+        <w:rPr>
+          <w:rFonts w:asciiTheme="minorHAnsi" w:eastAsiaTheme="minorEastAsia" w:hAnsiTheme="minorHAnsi" w:cstheme="minorBidi"/>
+          <w:noProof/>
+          <w:sz w:val="22"/>
+          <w:szCs w:val="22"/>
+          <w:lang w:eastAsia="nl-NL"/>
+        </w:rPr>
+      </w:pPr>
+      <w:hyperlink w:anchor="_Toc101347690" w:history="1">
+        <w:r>
+          <w:rPr>
+            <w:rStyle w:val="Hyperlink"/>
+            <w:noProof/>
             <w:lang w:val="en-GB"/>
           </w:rPr>
+          <w:t>1.4</w:t>
+        </w:r>
+        <w:r>
+          <w:rPr>
+            <w:rFonts w:asciiTheme="minorHAnsi" w:eastAsiaTheme="minorEastAsia" w:hAnsiTheme="minorHAnsi" w:cstheme="minorBidi"/>
+            <w:noProof/>
+            <w:sz w:val="22"/>
+            <w:szCs w:val="22"/>
+            <w:lang w:eastAsia="nl-NL"/>
+          </w:rPr>
           <w:tab/>
         </w:r>
         <w:r>
           <w:rPr>
-            <w:noProof/>
-            <w:webHidden/>
+            <w:rStyle w:val="Hyperlink"/>
+            <w:noProof/>
             <w:lang w:val="en-GB"/>
           </w:rPr>
+          <w:t>Abbreviations</w:t>
+        </w:r>
+        <w:r>
+          <w:rPr>
+            <w:noProof/>
+            <w:webHidden/>
+          </w:rPr>
+          <w:tab/>
+        </w:r>
+        <w:r>
+          <w:rPr>
+            <w:noProof/>
+            <w:webHidden/>
+          </w:rPr>
           <w:fldChar w:fldCharType="begin"/>
         </w:r>
         <w:r>
           <w:rPr>
             <w:noProof/>
             <w:webHidden/>
-            <w:lang w:val="en-GB"/>
-          </w:rPr>
-          <w:instrText xml:space="preserve"> PAGEREF _Toc100732437 \h </w:instrText>
-        </w:r>
-        <w:r>
-          <w:rPr>
-            <w:noProof/>
-            <w:webHidden/>
-            <w:lang w:val="en-GB"/>
-          </w:rPr>
-        </w:r>
-        <w:r>
-          <w:rPr>
-            <w:noProof/>
-            <w:webHidden/>
-            <w:lang w:val="en-GB"/>
+          </w:rPr>
+          <w:instrText xml:space="preserve"> PAGEREF _Toc101347690 \h </w:instrText>
+        </w:r>
+        <w:r>
+          <w:rPr>
+            <w:noProof/>
+            <w:webHidden/>
+          </w:rPr>
+        </w:r>
+        <w:r>
+          <w:rPr>
+            <w:noProof/>
+            <w:webHidden/>
           </w:rPr>
           <w:fldChar w:fldCharType="separate"/>
         </w:r>
@@ -854,7 +912,6 @@
           <w:rPr>
             <w:noProof/>
             <w:webHidden/>
-            <w:lang w:val="en-GB"/>
           </w:rPr>
           <w:t>3</w:t>
         </w:r>
@@ -862,7 +919,6 @@
           <w:rPr>
             <w:noProof/>
             <w:webHidden/>
-            <w:lang w:val="en-GB"/>
           </w:rPr>
           <w:fldChar w:fldCharType="end"/>
         </w:r>
@@ -880,17 +936,17 @@
           <w:noProof/>
           <w:sz w:val="22"/>
           <w:szCs w:val="22"/>
-          <w:lang w:val="en-GB" w:eastAsia="nl-NL"/>
-        </w:rPr>
-      </w:pPr>
-      <w:hyperlink w:anchor="_Toc100732438" w:history="1">
+          <w:lang w:eastAsia="nl-NL"/>
+        </w:rPr>
+      </w:pPr>
+      <w:hyperlink w:anchor="_Toc101347691" w:history="1">
         <w:r>
           <w:rPr>
             <w:rStyle w:val="Hyperlink"/>
             <w:noProof/>
             <w:lang w:val="en-GB"/>
           </w:rPr>
-          <w:t>3.</w:t>
+          <w:t>2.</w:t>
         </w:r>
         <w:r>
           <w:rPr>
@@ -899,7 +955,7 @@
             <w:noProof/>
             <w:sz w:val="22"/>
             <w:szCs w:val="22"/>
-            <w:lang w:val="en-GB" w:eastAsia="nl-NL"/>
+            <w:lang w:eastAsia="nl-NL"/>
           </w:rPr>
           <w:tab/>
         </w:r>
@@ -915,54 +971,781 @@
           <w:rPr>
             <w:noProof/>
             <w:webHidden/>
+          </w:rPr>
+          <w:tab/>
+        </w:r>
+        <w:r>
+          <w:rPr>
+            <w:noProof/>
+            <w:webHidden/>
+          </w:rPr>
+          <w:fldChar w:fldCharType="begin"/>
+        </w:r>
+        <w:r>
+          <w:rPr>
+            <w:noProof/>
+            <w:webHidden/>
+          </w:rPr>
+          <w:instrText xml:space="preserve"> PAGEREF _Toc101347691 \h </w:instrText>
+        </w:r>
+        <w:r>
+          <w:rPr>
+            <w:noProof/>
+            <w:webHidden/>
+          </w:rPr>
+        </w:r>
+        <w:r>
+          <w:rPr>
+            <w:noProof/>
+            <w:webHidden/>
+          </w:rPr>
+          <w:fldChar w:fldCharType="separate"/>
+        </w:r>
+        <w:r>
+          <w:rPr>
+            <w:noProof/>
+            <w:webHidden/>
+          </w:rPr>
+          <w:t>4</w:t>
+        </w:r>
+        <w:r>
+          <w:rPr>
+            <w:noProof/>
+            <w:webHidden/>
+          </w:rPr>
+          <w:fldChar w:fldCharType="end"/>
+        </w:r>
+      </w:hyperlink>
+    </w:p>
+    <w:p>
+      <w:pPr>
+        <w:pStyle w:val="Inhopg1"/>
+        <w:tabs>
+          <w:tab w:val="left" w:pos="600"/>
+        </w:tabs>
+        <w:rPr>
+          <w:rFonts w:asciiTheme="minorHAnsi" w:eastAsiaTheme="minorEastAsia" w:hAnsiTheme="minorHAnsi" w:cstheme="minorBidi"/>
+          <w:b w:val="0"/>
+          <w:noProof/>
+          <w:sz w:val="22"/>
+          <w:szCs w:val="22"/>
+          <w:lang w:eastAsia="nl-NL"/>
+        </w:rPr>
+      </w:pPr>
+      <w:hyperlink w:anchor="_Toc101347692" w:history="1">
+        <w:r>
+          <w:rPr>
+            <w:rStyle w:val="Hyperlink"/>
+            <w:noProof/>
             <w:lang w:val="en-GB"/>
           </w:rPr>
+          <w:t>3.</w:t>
+        </w:r>
+        <w:r>
+          <w:rPr>
+            <w:rFonts w:asciiTheme="minorHAnsi" w:eastAsiaTheme="minorEastAsia" w:hAnsiTheme="minorHAnsi" w:cstheme="minorBidi"/>
+            <w:b w:val="0"/>
+            <w:noProof/>
+            <w:sz w:val="22"/>
+            <w:szCs w:val="22"/>
+            <w:lang w:eastAsia="nl-NL"/>
+          </w:rPr>
           <w:tab/>
         </w:r>
         <w:r>
           <w:rPr>
-            <w:noProof/>
-            <w:webHidden/>
+            <w:rStyle w:val="Hyperlink"/>
+            <w:noProof/>
             <w:lang w:val="en-GB"/>
           </w:rPr>
+          <w:t>Processing the data</w:t>
+        </w:r>
+        <w:r>
+          <w:rPr>
+            <w:noProof/>
+            <w:webHidden/>
+          </w:rPr>
+          <w:tab/>
+        </w:r>
+        <w:r>
+          <w:rPr>
+            <w:noProof/>
+            <w:webHidden/>
+          </w:rPr>
           <w:fldChar w:fldCharType="begin"/>
         </w:r>
         <w:r>
           <w:rPr>
             <w:noProof/>
             <w:webHidden/>
+          </w:rPr>
+          <w:instrText xml:space="preserve"> PAGEREF _Toc101347692 \h </w:instrText>
+        </w:r>
+        <w:r>
+          <w:rPr>
+            <w:noProof/>
+            <w:webHidden/>
+          </w:rPr>
+        </w:r>
+        <w:r>
+          <w:rPr>
+            <w:noProof/>
+            <w:webHidden/>
+          </w:rPr>
+          <w:fldChar w:fldCharType="separate"/>
+        </w:r>
+        <w:r>
+          <w:rPr>
+            <w:noProof/>
+            <w:webHidden/>
+          </w:rPr>
+          <w:t>5</w:t>
+        </w:r>
+        <w:r>
+          <w:rPr>
+            <w:noProof/>
+            <w:webHidden/>
+          </w:rPr>
+          <w:fldChar w:fldCharType="end"/>
+        </w:r>
+      </w:hyperlink>
+    </w:p>
+    <w:p>
+      <w:pPr>
+        <w:pStyle w:val="Inhopg2"/>
+        <w:tabs>
+          <w:tab w:val="left" w:pos="800"/>
+        </w:tabs>
+        <w:rPr>
+          <w:rFonts w:asciiTheme="minorHAnsi" w:eastAsiaTheme="minorEastAsia" w:hAnsiTheme="minorHAnsi" w:cstheme="minorBidi"/>
+          <w:noProof/>
+          <w:sz w:val="22"/>
+          <w:szCs w:val="22"/>
+          <w:lang w:eastAsia="nl-NL"/>
+        </w:rPr>
+      </w:pPr>
+      <w:hyperlink w:anchor="_Toc101347693" w:history="1">
+        <w:r>
+          <w:rPr>
+            <w:rStyle w:val="Hyperlink"/>
+            <w:noProof/>
             <w:lang w:val="en-GB"/>
           </w:rPr>
-          <w:instrText xml:space="preserve"> PAGEREF _Toc100732438 \h </w:instrText>
-        </w:r>
-        <w:r>
-          <w:rPr>
-            <w:noProof/>
-            <w:webHidden/>
+          <w:t>3.1</w:t>
+        </w:r>
+        <w:r>
+          <w:rPr>
+            <w:rFonts w:asciiTheme="minorHAnsi" w:eastAsiaTheme="minorEastAsia" w:hAnsiTheme="minorHAnsi" w:cstheme="minorBidi"/>
+            <w:noProof/>
+            <w:sz w:val="22"/>
+            <w:szCs w:val="22"/>
+            <w:lang w:eastAsia="nl-NL"/>
+          </w:rPr>
+          <w:tab/>
+        </w:r>
+        <w:r>
+          <w:rPr>
+            <w:rStyle w:val="Hyperlink"/>
+            <w:noProof/>
             <w:lang w:val="en-GB"/>
           </w:rPr>
-        </w:r>
-        <w:r>
-          <w:rPr>
-            <w:noProof/>
-            <w:webHidden/>
+          <w:t>Collecting the data</w:t>
+        </w:r>
+        <w:r>
+          <w:rPr>
+            <w:noProof/>
+            <w:webHidden/>
+          </w:rPr>
+          <w:tab/>
+        </w:r>
+        <w:r>
+          <w:rPr>
+            <w:noProof/>
+            <w:webHidden/>
+          </w:rPr>
+          <w:fldChar w:fldCharType="begin"/>
+        </w:r>
+        <w:r>
+          <w:rPr>
+            <w:noProof/>
+            <w:webHidden/>
+          </w:rPr>
+          <w:instrText xml:space="preserve"> PAGEREF _Toc101347693 \h </w:instrText>
+        </w:r>
+        <w:r>
+          <w:rPr>
+            <w:noProof/>
+            <w:webHidden/>
+          </w:rPr>
+        </w:r>
+        <w:r>
+          <w:rPr>
+            <w:noProof/>
+            <w:webHidden/>
+          </w:rPr>
+          <w:fldChar w:fldCharType="separate"/>
+        </w:r>
+        <w:r>
+          <w:rPr>
+            <w:noProof/>
+            <w:webHidden/>
+          </w:rPr>
+          <w:t>5</w:t>
+        </w:r>
+        <w:r>
+          <w:rPr>
+            <w:noProof/>
+            <w:webHidden/>
+          </w:rPr>
+          <w:fldChar w:fldCharType="end"/>
+        </w:r>
+      </w:hyperlink>
+    </w:p>
+    <w:p>
+      <w:pPr>
+        <w:pStyle w:val="Inhopg2"/>
+        <w:tabs>
+          <w:tab w:val="left" w:pos="800"/>
+        </w:tabs>
+        <w:rPr>
+          <w:rFonts w:asciiTheme="minorHAnsi" w:eastAsiaTheme="minorEastAsia" w:hAnsiTheme="minorHAnsi" w:cstheme="minorBidi"/>
+          <w:noProof/>
+          <w:sz w:val="22"/>
+          <w:szCs w:val="22"/>
+          <w:lang w:eastAsia="nl-NL"/>
+        </w:rPr>
+      </w:pPr>
+      <w:hyperlink w:anchor="_Toc101347694" w:history="1">
+        <w:r>
+          <w:rPr>
+            <w:rStyle w:val="Hyperlink"/>
+            <w:noProof/>
             <w:lang w:val="en-GB"/>
           </w:rPr>
+          <w:t>3.2</w:t>
+        </w:r>
+        <w:r>
+          <w:rPr>
+            <w:rFonts w:asciiTheme="minorHAnsi" w:eastAsiaTheme="minorEastAsia" w:hAnsiTheme="minorHAnsi" w:cstheme="minorBidi"/>
+            <w:noProof/>
+            <w:sz w:val="22"/>
+            <w:szCs w:val="22"/>
+            <w:lang w:eastAsia="nl-NL"/>
+          </w:rPr>
+          <w:tab/>
+        </w:r>
+        <w:r>
+          <w:rPr>
+            <w:rStyle w:val="Hyperlink"/>
+            <w:noProof/>
+            <w:lang w:val="en-GB"/>
+          </w:rPr>
+          <w:t>Processing step 1, divide and conquer</w:t>
+        </w:r>
+        <w:r>
+          <w:rPr>
+            <w:noProof/>
+            <w:webHidden/>
+          </w:rPr>
+          <w:tab/>
+        </w:r>
+        <w:r>
+          <w:rPr>
+            <w:noProof/>
+            <w:webHidden/>
+          </w:rPr>
+          <w:fldChar w:fldCharType="begin"/>
+        </w:r>
+        <w:r>
+          <w:rPr>
+            <w:noProof/>
+            <w:webHidden/>
+          </w:rPr>
+          <w:instrText xml:space="preserve"> PAGEREF _Toc101347694 \h </w:instrText>
+        </w:r>
+        <w:r>
+          <w:rPr>
+            <w:noProof/>
+            <w:webHidden/>
+          </w:rPr>
+        </w:r>
+        <w:r>
+          <w:rPr>
+            <w:noProof/>
+            <w:webHidden/>
+          </w:rPr>
           <w:fldChar w:fldCharType="separate"/>
         </w:r>
         <w:r>
           <w:rPr>
             <w:noProof/>
             <w:webHidden/>
+          </w:rPr>
+          <w:t>5</w:t>
+        </w:r>
+        <w:r>
+          <w:rPr>
+            <w:noProof/>
+            <w:webHidden/>
+          </w:rPr>
+          <w:fldChar w:fldCharType="end"/>
+        </w:r>
+      </w:hyperlink>
+    </w:p>
+    <w:p>
+      <w:pPr>
+        <w:pStyle w:val="Inhopg2"/>
+        <w:tabs>
+          <w:tab w:val="left" w:pos="800"/>
+        </w:tabs>
+        <w:rPr>
+          <w:rFonts w:asciiTheme="minorHAnsi" w:eastAsiaTheme="minorEastAsia" w:hAnsiTheme="minorHAnsi" w:cstheme="minorBidi"/>
+          <w:noProof/>
+          <w:sz w:val="22"/>
+          <w:szCs w:val="22"/>
+          <w:lang w:eastAsia="nl-NL"/>
+        </w:rPr>
+      </w:pPr>
+      <w:hyperlink w:anchor="_Toc101347695" w:history="1">
+        <w:r>
+          <w:rPr>
+            <w:rStyle w:val="Hyperlink"/>
+            <w:noProof/>
             <w:lang w:val="en-GB"/>
           </w:rPr>
-          <w:t>4</w:t>
-        </w:r>
-        <w:r>
-          <w:rPr>
-            <w:noProof/>
-            <w:webHidden/>
+          <w:t>3.3</w:t>
+        </w:r>
+        <w:r>
+          <w:rPr>
+            <w:rFonts w:asciiTheme="minorHAnsi" w:eastAsiaTheme="minorEastAsia" w:hAnsiTheme="minorHAnsi" w:cstheme="minorBidi"/>
+            <w:noProof/>
+            <w:sz w:val="22"/>
+            <w:szCs w:val="22"/>
+            <w:lang w:eastAsia="nl-NL"/>
+          </w:rPr>
+          <w:tab/>
+        </w:r>
+        <w:r>
+          <w:rPr>
+            <w:rStyle w:val="Hyperlink"/>
+            <w:noProof/>
             <w:lang w:val="en-GB"/>
+          </w:rPr>
+          <w:t>Processing step 2, update continental website</w:t>
+        </w:r>
+        <w:r>
+          <w:rPr>
+            <w:noProof/>
+            <w:webHidden/>
+          </w:rPr>
+          <w:tab/>
+        </w:r>
+        <w:r>
+          <w:rPr>
+            <w:noProof/>
+            <w:webHidden/>
+          </w:rPr>
+          <w:fldChar w:fldCharType="begin"/>
+        </w:r>
+        <w:r>
+          <w:rPr>
+            <w:noProof/>
+            <w:webHidden/>
+          </w:rPr>
+          <w:instrText xml:space="preserve"> PAGEREF _Toc101347695 \h </w:instrText>
+        </w:r>
+        <w:r>
+          <w:rPr>
+            <w:noProof/>
+            <w:webHidden/>
+          </w:rPr>
+        </w:r>
+        <w:r>
+          <w:rPr>
+            <w:noProof/>
+            <w:webHidden/>
+          </w:rPr>
+          <w:fldChar w:fldCharType="separate"/>
+        </w:r>
+        <w:r>
+          <w:rPr>
+            <w:noProof/>
+            <w:webHidden/>
+          </w:rPr>
+          <w:t>5</w:t>
+        </w:r>
+        <w:r>
+          <w:rPr>
+            <w:noProof/>
+            <w:webHidden/>
+          </w:rPr>
+          <w:fldChar w:fldCharType="end"/>
+        </w:r>
+      </w:hyperlink>
+    </w:p>
+    <w:p>
+      <w:pPr>
+        <w:pStyle w:val="Inhopg1"/>
+        <w:tabs>
+          <w:tab w:val="left" w:pos="600"/>
+        </w:tabs>
+        <w:rPr>
+          <w:rFonts w:asciiTheme="minorHAnsi" w:eastAsiaTheme="minorEastAsia" w:hAnsiTheme="minorHAnsi" w:cstheme="minorBidi"/>
+          <w:b w:val="0"/>
+          <w:noProof/>
+          <w:sz w:val="22"/>
+          <w:szCs w:val="22"/>
+          <w:lang w:eastAsia="nl-NL"/>
+        </w:rPr>
+      </w:pPr>
+      <w:hyperlink w:anchor="_Toc101347696" w:history="1">
+        <w:r>
+          <w:rPr>
+            <w:rStyle w:val="Hyperlink"/>
+            <w:noProof/>
+            <w:lang w:val="en-GB"/>
+          </w:rPr>
+          <w:t>4.</w:t>
+        </w:r>
+        <w:r>
+          <w:rPr>
+            <w:rFonts w:asciiTheme="minorHAnsi" w:eastAsiaTheme="minorEastAsia" w:hAnsiTheme="minorHAnsi" w:cstheme="minorBidi"/>
+            <w:b w:val="0"/>
+            <w:noProof/>
+            <w:sz w:val="22"/>
+            <w:szCs w:val="22"/>
+            <w:lang w:eastAsia="nl-NL"/>
+          </w:rPr>
+          <w:tab/>
+        </w:r>
+        <w:r>
+          <w:rPr>
+            <w:rStyle w:val="Hyperlink"/>
+            <w:noProof/>
+            <w:lang w:val="en-GB"/>
+          </w:rPr>
+          <w:t>Technical details</w:t>
+        </w:r>
+        <w:r>
+          <w:rPr>
+            <w:noProof/>
+            <w:webHidden/>
+          </w:rPr>
+          <w:tab/>
+        </w:r>
+        <w:r>
+          <w:rPr>
+            <w:noProof/>
+            <w:webHidden/>
+          </w:rPr>
+          <w:fldChar w:fldCharType="begin"/>
+        </w:r>
+        <w:r>
+          <w:rPr>
+            <w:noProof/>
+            <w:webHidden/>
+          </w:rPr>
+          <w:instrText xml:space="preserve"> PAGEREF _Toc101347696 \h </w:instrText>
+        </w:r>
+        <w:r>
+          <w:rPr>
+            <w:noProof/>
+            <w:webHidden/>
+          </w:rPr>
+        </w:r>
+        <w:r>
+          <w:rPr>
+            <w:noProof/>
+            <w:webHidden/>
+          </w:rPr>
+          <w:fldChar w:fldCharType="separate"/>
+        </w:r>
+        <w:r>
+          <w:rPr>
+            <w:noProof/>
+            <w:webHidden/>
+          </w:rPr>
+          <w:t>6</w:t>
+        </w:r>
+        <w:r>
+          <w:rPr>
+            <w:noProof/>
+            <w:webHidden/>
+          </w:rPr>
+          <w:fldChar w:fldCharType="end"/>
+        </w:r>
+      </w:hyperlink>
+    </w:p>
+    <w:p>
+      <w:pPr>
+        <w:pStyle w:val="Inhopg2"/>
+        <w:tabs>
+          <w:tab w:val="left" w:pos="800"/>
+        </w:tabs>
+        <w:rPr>
+          <w:rFonts w:asciiTheme="minorHAnsi" w:eastAsiaTheme="minorEastAsia" w:hAnsiTheme="minorHAnsi" w:cstheme="minorBidi"/>
+          <w:noProof/>
+          <w:sz w:val="22"/>
+          <w:szCs w:val="22"/>
+          <w:lang w:eastAsia="nl-NL"/>
+        </w:rPr>
+      </w:pPr>
+      <w:hyperlink w:anchor="_Toc101347697" w:history="1">
+        <w:r>
+          <w:rPr>
+            <w:rStyle w:val="Hyperlink"/>
+            <w:noProof/>
+            <w:lang w:val="en-GB"/>
+          </w:rPr>
+          <w:t>4.1</w:t>
+        </w:r>
+        <w:r>
+          <w:rPr>
+            <w:rFonts w:asciiTheme="minorHAnsi" w:eastAsiaTheme="minorEastAsia" w:hAnsiTheme="minorHAnsi" w:cstheme="minorBidi"/>
+            <w:noProof/>
+            <w:sz w:val="22"/>
+            <w:szCs w:val="22"/>
+            <w:lang w:eastAsia="nl-NL"/>
+          </w:rPr>
+          <w:tab/>
+        </w:r>
+        <w:r>
+          <w:rPr>
+            <w:rStyle w:val="Hyperlink"/>
+            <w:noProof/>
+            <w:lang w:val="en-GB"/>
+          </w:rPr>
+          <w:t>SAE J1939</w:t>
+        </w:r>
+        <w:r>
+          <w:rPr>
+            <w:noProof/>
+            <w:webHidden/>
+          </w:rPr>
+          <w:tab/>
+        </w:r>
+        <w:r>
+          <w:rPr>
+            <w:noProof/>
+            <w:webHidden/>
+          </w:rPr>
+          <w:fldChar w:fldCharType="begin"/>
+        </w:r>
+        <w:r>
+          <w:rPr>
+            <w:noProof/>
+            <w:webHidden/>
+          </w:rPr>
+          <w:instrText xml:space="preserve"> PAGEREF _Toc101347697 \h </w:instrText>
+        </w:r>
+        <w:r>
+          <w:rPr>
+            <w:noProof/>
+            <w:webHidden/>
+          </w:rPr>
+        </w:r>
+        <w:r>
+          <w:rPr>
+            <w:noProof/>
+            <w:webHidden/>
+          </w:rPr>
+          <w:fldChar w:fldCharType="separate"/>
+        </w:r>
+        <w:r>
+          <w:rPr>
+            <w:noProof/>
+            <w:webHidden/>
+          </w:rPr>
+          <w:t>6</w:t>
+        </w:r>
+        <w:r>
+          <w:rPr>
+            <w:noProof/>
+            <w:webHidden/>
+          </w:rPr>
+          <w:fldChar w:fldCharType="end"/>
+        </w:r>
+      </w:hyperlink>
+    </w:p>
+    <w:p>
+      <w:pPr>
+        <w:pStyle w:val="Inhopg1"/>
+        <w:tabs>
+          <w:tab w:val="left" w:pos="600"/>
+        </w:tabs>
+        <w:rPr>
+          <w:rFonts w:asciiTheme="minorHAnsi" w:eastAsiaTheme="minorEastAsia" w:hAnsiTheme="minorHAnsi" w:cstheme="minorBidi"/>
+          <w:b w:val="0"/>
+          <w:noProof/>
+          <w:sz w:val="22"/>
+          <w:szCs w:val="22"/>
+          <w:lang w:eastAsia="nl-NL"/>
+        </w:rPr>
+      </w:pPr>
+      <w:hyperlink w:anchor="_Toc101347698" w:history="1">
+        <w:r>
+          <w:rPr>
+            <w:rStyle w:val="Hyperlink"/>
+            <w:noProof/>
+            <w:lang w:val="en-GB"/>
+          </w:rPr>
+          <w:t>5.</w:t>
+        </w:r>
+        <w:r>
+          <w:rPr>
+            <w:rFonts w:asciiTheme="minorHAnsi" w:eastAsiaTheme="minorEastAsia" w:hAnsiTheme="minorHAnsi" w:cstheme="minorBidi"/>
+            <w:b w:val="0"/>
+            <w:noProof/>
+            <w:sz w:val="22"/>
+            <w:szCs w:val="22"/>
+            <w:lang w:eastAsia="nl-NL"/>
+          </w:rPr>
+          <w:tab/>
+        </w:r>
+        <w:r>
+          <w:rPr>
+            <w:rStyle w:val="Hyperlink"/>
+            <w:noProof/>
+            <w:lang w:val="en-GB"/>
+          </w:rPr>
+          <w:t>Data send to Continental</w:t>
+        </w:r>
+        <w:r>
+          <w:rPr>
+            <w:noProof/>
+            <w:webHidden/>
+          </w:rPr>
+          <w:tab/>
+        </w:r>
+        <w:r>
+          <w:rPr>
+            <w:noProof/>
+            <w:webHidden/>
+          </w:rPr>
+          <w:fldChar w:fldCharType="begin"/>
+        </w:r>
+        <w:r>
+          <w:rPr>
+            <w:noProof/>
+            <w:webHidden/>
+          </w:rPr>
+          <w:instrText xml:space="preserve"> PAGEREF _Toc101347698 \h </w:instrText>
+        </w:r>
+        <w:r>
+          <w:rPr>
+            <w:noProof/>
+            <w:webHidden/>
+          </w:rPr>
+        </w:r>
+        <w:r>
+          <w:rPr>
+            <w:noProof/>
+            <w:webHidden/>
+          </w:rPr>
+          <w:fldChar w:fldCharType="separate"/>
+        </w:r>
+        <w:r>
+          <w:rPr>
+            <w:noProof/>
+            <w:webHidden/>
+          </w:rPr>
+          <w:t>7</w:t>
+        </w:r>
+        <w:r>
+          <w:rPr>
+            <w:noProof/>
+            <w:webHidden/>
+          </w:rPr>
+          <w:fldChar w:fldCharType="end"/>
+        </w:r>
+      </w:hyperlink>
+    </w:p>
+    <w:p>
+      <w:pPr>
+        <w:pStyle w:val="Inhopg2"/>
+        <w:tabs>
+          <w:tab w:val="left" w:pos="800"/>
+        </w:tabs>
+        <w:rPr>
+          <w:rFonts w:asciiTheme="minorHAnsi" w:eastAsiaTheme="minorEastAsia" w:hAnsiTheme="minorHAnsi" w:cstheme="minorBidi"/>
+          <w:noProof/>
+          <w:sz w:val="22"/>
+          <w:szCs w:val="22"/>
+          <w:lang w:eastAsia="nl-NL"/>
+        </w:rPr>
+      </w:pPr>
+      <w:hyperlink w:anchor="_Toc101347699" w:history="1">
+        <w:r>
+          <w:rPr>
+            <w:rStyle w:val="Hyperlink"/>
+            <w:noProof/>
+            <w:lang w:val="en-GB"/>
+          </w:rPr>
+          <w:t>5.1</w:t>
+        </w:r>
+        <w:r>
+          <w:rPr>
+            <w:rFonts w:asciiTheme="minorHAnsi" w:eastAsiaTheme="minorEastAsia" w:hAnsiTheme="minorHAnsi" w:cstheme="minorBidi"/>
+            <w:noProof/>
+            <w:sz w:val="22"/>
+            <w:szCs w:val="22"/>
+            <w:lang w:eastAsia="nl-NL"/>
+          </w:rPr>
+          <w:tab/>
+        </w:r>
+        <w:r>
+          <w:rPr>
+            <w:rStyle w:val="Hyperlink"/>
+            <w:noProof/>
+            <w:lang w:val="en-GB"/>
+          </w:rPr>
+          <w:t>Possible error messages</w:t>
+        </w:r>
+        <w:r>
+          <w:rPr>
+            <w:noProof/>
+            <w:webHidden/>
+          </w:rPr>
+          <w:tab/>
+        </w:r>
+        <w:r>
+          <w:rPr>
+            <w:noProof/>
+            <w:webHidden/>
+          </w:rPr>
+          <w:fldChar w:fldCharType="begin"/>
+        </w:r>
+        <w:r>
+          <w:rPr>
+            <w:noProof/>
+            <w:webHidden/>
+          </w:rPr>
+          <w:instrText xml:space="preserve"> PAGEREF _Toc101347699 \h </w:instrText>
+        </w:r>
+        <w:r>
+          <w:rPr>
+            <w:noProof/>
+            <w:webHidden/>
+          </w:rPr>
+        </w:r>
+        <w:r>
+          <w:rPr>
+            <w:noProof/>
+            <w:webHidden/>
+          </w:rPr>
+          <w:fldChar w:fldCharType="separate"/>
+        </w:r>
+        <w:r>
+          <w:rPr>
+            <w:noProof/>
+            <w:webHidden/>
+          </w:rPr>
+          <w:t>8</w:t>
+        </w:r>
+        <w:r>
+          <w:rPr>
+            <w:noProof/>
+            <w:webHidden/>
           </w:rPr>
           <w:fldChar w:fldCharType="end"/>
         </w:r>
@@ -1006,6 +1789,7 @@
           <w:lang w:val="en-GB"/>
         </w:rPr>
       </w:pPr>
+      <w:bookmarkStart w:id="2" w:name="_Toc101347686"/>
       <w:r>
         <w:rPr>
           <w:lang w:val="en-GB"/>
@@ -1013,6 +1797,7 @@
         <w:lastRenderedPageBreak/>
         <w:t>Document data</w:t>
       </w:r>
+      <w:bookmarkEnd w:id="2"/>
     </w:p>
     <w:p>
       <w:pPr>
@@ -1021,23 +1806,23 @@
           <w:lang w:val="en-GB"/>
         </w:rPr>
       </w:pPr>
-      <w:bookmarkStart w:id="2" w:name="_Toc309198638"/>
-      <w:bookmarkStart w:id="3" w:name="_Toc100732435"/>
+      <w:bookmarkStart w:id="3" w:name="_Toc309198638"/>
       <w:bookmarkStart w:id="4" w:name="_Ref371407148"/>
+      <w:bookmarkStart w:id="5" w:name="_Toc101347687"/>
       <w:r>
         <w:rPr>
           <w:lang w:val="en-GB"/>
         </w:rPr>
         <w:t>Vers</w:t>
       </w:r>
-      <w:bookmarkEnd w:id="2"/>
+      <w:bookmarkEnd w:id="3"/>
       <w:r>
         <w:rPr>
           <w:lang w:val="en-GB"/>
         </w:rPr>
         <w:t>ions</w:t>
       </w:r>
-      <w:bookmarkEnd w:id="3"/>
+      <w:bookmarkEnd w:id="5"/>
     </w:p>
     <w:tbl>
       <w:tblPr>
@@ -1077,7 +1862,7 @@
               <w:rPr>
                 <w:lang w:val="en-GB"/>
               </w:rPr>
-              <w:t>Datum</w:t>
+              <w:t>Date</w:t>
             </w:r>
           </w:p>
         </w:tc>
@@ -1346,7 +2131,7 @@
           <w:lang w:val="en-GB"/>
         </w:rPr>
       </w:pPr>
-      <w:bookmarkStart w:id="5" w:name="_Toc100732436"/>
+      <w:bookmarkStart w:id="6" w:name="_Toc101347688"/>
       <w:r>
         <w:rPr>
           <w:lang w:val="en-GB"/>
@@ -1359,7 +2144,7 @@
         </w:rPr>
         <w:t>nces</w:t>
       </w:r>
-      <w:bookmarkEnd w:id="5"/>
+      <w:bookmarkEnd w:id="6"/>
     </w:p>
     <w:tbl>
       <w:tblPr>
@@ -1399,7 +2184,7 @@
               <w:rPr>
                 <w:lang w:val="en-GB"/>
               </w:rPr>
-              <w:t>Datum</w:t>
+              <w:t>Date</w:t>
             </w:r>
           </w:p>
         </w:tc>
@@ -1433,14 +2218,12 @@
                 <w:lang w:val="en-GB"/>
               </w:rPr>
             </w:pPr>
-            <w:proofErr w:type="spellStart"/>
             <w:r>
               <w:rPr>
                 <w:lang w:val="en-GB"/>
               </w:rPr>
-              <w:t>Opmerkingen</w:t>
+              <w:t>Remarks</w:t>
             </w:r>
-            <w:proofErr w:type="spellEnd"/>
           </w:p>
         </w:tc>
       </w:tr>
@@ -1491,54 +2274,24 @@
                 <w:lang w:val="en-GB"/>
               </w:rPr>
             </w:pPr>
-            <w:proofErr w:type="spellStart"/>
             <w:r>
               <w:rPr>
                 <w:lang w:val="en-GB"/>
               </w:rPr>
-              <w:t>ContiConnect</w:t>
+              <w:t>ContiConnect Live via Api</w:t>
             </w:r>
-            <w:proofErr w:type="spellEnd"/>
+          </w:p>
+          <w:p>
+            <w:pPr>
+              <w:rPr>
+                <w:lang w:val="en-GB"/>
+              </w:rPr>
+            </w:pPr>
             <w:r>
               <w:rPr>
                 <w:lang w:val="en-GB"/>
               </w:rPr>
-              <w:t xml:space="preserve"> Live via </w:t>
-            </w:r>
-            <w:proofErr w:type="spellStart"/>
-            <w:r>
-              <w:rPr>
-                <w:lang w:val="en-GB"/>
-              </w:rPr>
-              <w:t>Api</w:t>
-            </w:r>
-            <w:proofErr w:type="spellEnd"/>
-          </w:p>
-          <w:p>
-            <w:pPr>
-              <w:rPr>
-                <w:lang w:val="en-GB"/>
-              </w:rPr>
-            </w:pPr>
-            <w:r>
-              <w:rPr>
-                <w:lang w:val="en-GB"/>
-              </w:rPr>
-              <w:t xml:space="preserve">Description on how to upload tire pressure data to the </w:t>
-            </w:r>
-            <w:proofErr w:type="spellStart"/>
-            <w:r>
-              <w:rPr>
-                <w:lang w:val="en-GB"/>
-              </w:rPr>
-              <w:t>conticonnect</w:t>
-            </w:r>
-            <w:proofErr w:type="spellEnd"/>
-            <w:r>
-              <w:rPr>
-                <w:lang w:val="en-GB"/>
-              </w:rPr>
-              <w:t xml:space="preserve"> website.</w:t>
+              <w:t>Description on how to upload tire pressure data to the conticonnect website.</w:t>
             </w:r>
           </w:p>
         </w:tc>
@@ -1607,21 +2360,7 @@
               <w:rPr>
                 <w:lang w:val="en-GB"/>
               </w:rPr>
-              <w:t>(</w:t>
-            </w:r>
-            <w:proofErr w:type="spellStart"/>
-            <w:r>
-              <w:rPr>
-                <w:lang w:val="en-GB"/>
-              </w:rPr>
-              <w:t>Jörg</w:t>
-            </w:r>
-            <w:proofErr w:type="spellEnd"/>
-            <w:r>
-              <w:rPr>
-                <w:lang w:val="en-GB"/>
-              </w:rPr>
-              <w:t xml:space="preserve"> Hanna)</w:t>
+              <w:t>(Jörg Hanna)</w:t>
             </w:r>
           </w:p>
         </w:tc>
@@ -1748,16 +2487,14 @@
           <w:lang w:val="en-GB"/>
         </w:rPr>
       </w:pPr>
-      <w:bookmarkStart w:id="6" w:name="_Toc100732437"/>
-      <w:proofErr w:type="spellStart"/>
-      <w:r>
-        <w:rPr>
-          <w:lang w:val="en-GB"/>
-        </w:rPr>
-        <w:t>Distributionlist</w:t>
-      </w:r>
-      <w:bookmarkEnd w:id="6"/>
-      <w:proofErr w:type="spellEnd"/>
+      <w:bookmarkStart w:id="7" w:name="_Toc101347689"/>
+      <w:r>
+        <w:rPr>
+          <w:lang w:val="en-GB"/>
+        </w:rPr>
+        <w:t>Distribution list</w:t>
+      </w:r>
+      <w:bookmarkEnd w:id="7"/>
     </w:p>
     <w:tbl>
       <w:tblPr>
@@ -1797,7 +2534,7 @@
               <w:rPr>
                 <w:lang w:val="en-GB"/>
               </w:rPr>
-              <w:t>Datum</w:t>
+              <w:t>Date</w:t>
             </w:r>
           </w:p>
         </w:tc>
@@ -1831,14 +2568,12 @@
                 <w:lang w:val="en-GB"/>
               </w:rPr>
             </w:pPr>
-            <w:proofErr w:type="spellStart"/>
             <w:r>
               <w:rPr>
                 <w:lang w:val="en-GB"/>
               </w:rPr>
-              <w:t>Opmerkingen</w:t>
+              <w:t>Remarks</w:t>
             </w:r>
-            <w:proofErr w:type="spellEnd"/>
           </w:p>
         </w:tc>
       </w:tr>
@@ -1883,19 +2618,11 @@
                 <w:lang w:val="en-GB"/>
               </w:rPr>
             </w:pPr>
-            <w:proofErr w:type="spellStart"/>
             <w:r>
               <w:rPr>
                 <w:lang w:val="en-GB"/>
               </w:rPr>
-              <w:t>Eerste</w:t>
-            </w:r>
-            <w:proofErr w:type="spellEnd"/>
-            <w:r>
-              <w:rPr>
-                <w:lang w:val="en-GB"/>
-              </w:rPr>
-              <w:t xml:space="preserve"> Versie</w:t>
+              <w:t>First version</w:t>
             </w:r>
           </w:p>
         </w:tc>
@@ -2060,12 +2787,14 @@
           <w:lang w:val="en-GB"/>
         </w:rPr>
       </w:pPr>
+      <w:bookmarkStart w:id="8" w:name="_Toc101347690"/>
       <w:r>
         <w:rPr>
           <w:lang w:val="en-GB"/>
         </w:rPr>
         <w:t>Abbreviations</w:t>
       </w:r>
+      <w:bookmarkEnd w:id="8"/>
     </w:p>
     <w:tbl>
       <w:tblPr>
@@ -2342,7 +3071,7 @@
           <w:lang w:val="en-GB"/>
         </w:rPr>
       </w:pPr>
-      <w:bookmarkStart w:id="7" w:name="_Toc100732438"/>
+      <w:bookmarkStart w:id="9" w:name="_Toc101347691"/>
       <w:bookmarkEnd w:id="4"/>
       <w:r>
         <w:rPr>
@@ -2351,7 +3080,7 @@
         <w:lastRenderedPageBreak/>
         <w:t>Background</w:t>
       </w:r>
-      <w:bookmarkEnd w:id="7"/>
+      <w:bookmarkEnd w:id="9"/>
     </w:p>
     <w:p>
       <w:pPr>
@@ -2401,6 +3130,19 @@
         <w:rPr>
           <w:lang w:val="en-GB"/>
         </w:rPr>
+        <w:t>Especially the electrical vehicles in Limburg Zuid.</w:t>
+      </w:r>
+    </w:p>
+    <w:p>
+      <w:pPr>
+        <w:rPr>
+          <w:lang w:val="en-GB"/>
+        </w:rPr>
+      </w:pPr>
+      <w:r>
+        <w:rPr>
+          <w:lang w:val="en-GB"/>
+        </w:rPr>
         <w:t>These sensors are connected to a central device within the vehicle and this device is connected to the Pilotfish Vehiclegateway.</w:t>
       </w:r>
       <w:r>
@@ -2426,20 +3168,68 @@
         <w:rPr>
           <w:lang w:val="en-GB"/>
         </w:rPr>
-        <w:t>, but also ‘alarms’, for instance when pressure is lost quickly or pressure is below a threshold.</w:t>
-      </w:r>
-    </w:p>
-    <w:p>
-      <w:pPr>
-        <w:rPr>
-          <w:lang w:val="en-GB"/>
-        </w:rPr>
-      </w:pPr>
-      <w:r>
-        <w:rPr>
-          <w:lang w:val="en-GB"/>
-        </w:rPr>
-        <w:t>The Vehiclegateway stores the collected data in a Azure Blob Storage.</w:t>
+        <w:t xml:space="preserve">, but also ‘alarms’, for instance when </w:t>
+      </w:r>
+      <w:r>
+        <w:rPr>
+          <w:lang w:val="en-GB"/>
+        </w:rPr>
+        <w:t xml:space="preserve">the </w:t>
+      </w:r>
+      <w:r>
+        <w:rPr>
+          <w:lang w:val="en-GB"/>
+        </w:rPr>
+        <w:t xml:space="preserve">pressure is </w:t>
+      </w:r>
+      <w:r>
+        <w:rPr>
+          <w:lang w:val="en-GB"/>
+        </w:rPr>
+        <w:t>dropping</w:t>
+      </w:r>
+      <w:r>
+        <w:rPr>
+          <w:lang w:val="en-GB"/>
+        </w:rPr>
+        <w:t xml:space="preserve"> quickly or </w:t>
+      </w:r>
+      <w:r>
+        <w:rPr>
+          <w:lang w:val="en-GB"/>
+        </w:rPr>
+        <w:t xml:space="preserve">the </w:t>
+      </w:r>
+      <w:r>
+        <w:rPr>
+          <w:lang w:val="en-GB"/>
+        </w:rPr>
+        <w:t>pressure is below a threshold.</w:t>
+      </w:r>
+    </w:p>
+    <w:p>
+      <w:pPr>
+        <w:rPr>
+          <w:lang w:val="en-GB"/>
+        </w:rPr>
+      </w:pPr>
+      <w:r>
+        <w:rPr>
+          <w:lang w:val="en-GB"/>
+        </w:rPr>
+        <w:t>The Vehiclegateway stores the collected data in a</w:t>
+      </w:r>
+      <w:r>
+        <w:rPr>
+          <w:lang w:val="en-GB"/>
+        </w:rPr>
+        <w:t>n</w:t>
+      </w:r>
+      <w:r>
+        <w:rPr>
+          <w:lang w:val="en-GB"/>
+        </w:rPr>
+        <w:t xml:space="preserve"> Azure Blob Storage.</w:t>
       </w:r>
     </w:p>
     <w:p>
@@ -2470,17 +3260,61 @@
     </w:p>
     <w:p>
       <w:pPr>
+        <w:rPr>
+          <w:lang w:val="en-GB"/>
+        </w:rPr>
+      </w:pPr>
+    </w:p>
+    <w:p>
+      <w:pPr>
+        <w:spacing w:after="160" w:line="259" w:lineRule="auto"/>
+        <w:rPr>
+          <w:b/>
+          <w:kern w:val="28"/>
+          <w:sz w:val="40"/>
+          <w:szCs w:val="40"/>
+          <w:lang w:val="en-GB" w:eastAsia="en-US"/>
+        </w:rPr>
+      </w:pPr>
+      <w:r>
+        <w:rPr>
+          <w:lang w:val="en-GB"/>
+        </w:rPr>
+        <w:br w:type="page"/>
+      </w:r>
+    </w:p>
+    <w:p>
+      <w:pPr>
+        <w:pStyle w:val="Kop1"/>
+        <w:rPr>
+          <w:lang w:val="en-GB"/>
+        </w:rPr>
+      </w:pPr>
+      <w:bookmarkStart w:id="10" w:name="_Toc101347692"/>
+      <w:r>
+        <w:rPr>
+          <w:lang w:val="en-GB"/>
+        </w:rPr>
+        <w:lastRenderedPageBreak/>
+        <w:t>Processing the data</w:t>
+      </w:r>
+      <w:bookmarkEnd w:id="10"/>
+    </w:p>
+    <w:p>
+      <w:pPr>
         <w:pStyle w:val="Kop2"/>
         <w:rPr>
           <w:lang w:val="en-GB"/>
         </w:rPr>
       </w:pPr>
+      <w:bookmarkStart w:id="11" w:name="_Toc101347693"/>
       <w:r>
         <w:rPr>
           <w:lang w:val="en-GB"/>
         </w:rPr>
         <w:t>Collecting the data</w:t>
       </w:r>
+      <w:bookmarkEnd w:id="11"/>
     </w:p>
     <w:p>
       <w:pPr>
@@ -2565,28 +3399,65 @@
         <w:rPr>
           <w:lang w:val="en-GB"/>
         </w:rPr>
-        <w:t>Each payload item contains many messages containing information (PGN’s) about one or more tires of the vehicle. Not every tire is represented in every payload.</w:t>
-      </w:r>
-    </w:p>
-    <w:p>
-      <w:pPr>
-        <w:rPr>
-          <w:lang w:val="en-GB"/>
-        </w:rPr>
-      </w:pPr>
-      <w:r>
-        <w:rPr>
-          <w:lang w:val="en-GB"/>
-        </w:rPr>
-        <w:t>Every payload contains all CAN data collected, during one second. Beside the tiresensors information, more CAN data is found in the payload such as engine’s rpm, fuel level, acceleration, breaking etc.</w:t>
-      </w:r>
-    </w:p>
-    <w:p>
-      <w:pPr>
-        <w:rPr>
-          <w:lang w:val="en-GB"/>
-        </w:rPr>
-      </w:pPr>
+        <w:t xml:space="preserve">Each </w:t>
+      </w:r>
+      <w:proofErr w:type="spellStart"/>
+      <w:r>
+        <w:rPr>
+          <w:lang w:val="en-GB"/>
+        </w:rPr>
+        <w:t>payloaditem</w:t>
+      </w:r>
+      <w:proofErr w:type="spellEnd"/>
+      <w:r>
+        <w:rPr>
+          <w:lang w:val="en-GB"/>
+        </w:rPr>
+        <w:t xml:space="preserve"> contains many messages containing information (PGN’s) about one or more tires of the vehicle</w:t>
+      </w:r>
+      <w:r>
+        <w:rPr>
+          <w:lang w:val="en-GB"/>
+        </w:rPr>
+        <w:t>, each vehicle at most one time.</w:t>
+      </w:r>
+      <w:r>
+        <w:rPr>
+          <w:lang w:val="en-GB"/>
+        </w:rPr>
+        <w:t xml:space="preserve"> Not every tire is represented in every payload.</w:t>
+      </w:r>
+    </w:p>
+    <w:p>
+      <w:pPr>
+        <w:rPr>
+          <w:lang w:val="en-GB"/>
+        </w:rPr>
+      </w:pPr>
+      <w:r>
+        <w:rPr>
+          <w:lang w:val="en-GB"/>
+        </w:rPr>
+        <w:t xml:space="preserve">Every payload contains all CAN data collected, during </w:t>
+      </w:r>
+      <w:r>
+        <w:rPr>
+          <w:lang w:val="en-GB"/>
+        </w:rPr>
+        <w:t xml:space="preserve">about </w:t>
+      </w:r>
+      <w:r>
+        <w:rPr>
+          <w:lang w:val="en-GB"/>
+        </w:rPr>
+        <w:t>one second. Beside the tiresensors information, more CAN data is found in the payload such as engine’s rpm, fuel level, acceleration, breaking etc.</w:t>
+      </w:r>
+      <w:r>
+        <w:rPr>
+          <w:lang w:val="en-GB"/>
+        </w:rPr>
+        <w:t xml:space="preserve"> For the rest of this document this data is ignored. But it may be used in the Datawarehouse.</w:t>
+      </w:r>
     </w:p>
     <w:p>
       <w:pPr>
@@ -2595,6 +3466,7 @@
           <w:lang w:val="en-GB"/>
         </w:rPr>
       </w:pPr>
+      <w:bookmarkStart w:id="12" w:name="_Toc101347694"/>
       <w:r>
         <w:rPr>
           <w:lang w:val="en-GB"/>
@@ -2607,6 +3479,7 @@
         </w:rPr>
         <w:t>, divide and conquer</w:t>
       </w:r>
+      <w:bookmarkEnd w:id="12"/>
     </w:p>
     <w:p>
       <w:pPr>
@@ -2648,7 +3521,32 @@
         <w:rPr>
           <w:lang w:val="en-GB"/>
         </w:rPr>
-        <w:t xml:space="preserve">. This causes a performance issue when processing the data. Therefore the first step in processing the blobitems </w:t>
+        <w:t>. This causes a performance issue when processing the data</w:t>
+      </w:r>
+      <w:r>
+        <w:rPr>
+          <w:lang w:val="en-GB"/>
+        </w:rPr>
+        <w:t>, since if nothing is done millions, if not billions of blobitems will be there</w:t>
+      </w:r>
+      <w:r>
+        <w:rPr>
+          <w:lang w:val="en-GB"/>
+        </w:rPr>
+        <w:t xml:space="preserve"> without a clever selection criterium.</w:t>
+      </w:r>
+    </w:p>
+    <w:p>
+      <w:pPr>
+        <w:rPr>
+          <w:lang w:val="en-GB"/>
+        </w:rPr>
+      </w:pPr>
+      <w:r>
+        <w:rPr>
+          <w:lang w:val="en-GB"/>
+        </w:rPr>
+        <w:t xml:space="preserve">Therefore the first step in processing the blobitems </w:t>
       </w:r>
       <w:r>
         <w:rPr>
@@ -2659,11 +3557,105 @@
     </w:p>
     <w:p>
       <w:pPr>
+        <w:rPr>
+          <w:lang w:val="en-GB"/>
+        </w:rPr>
+      </w:pPr>
+      <w:r>
+        <w:rPr>
+          <w:lang w:val="en-GB"/>
+        </w:rPr>
+        <w:t xml:space="preserve">This process is moving a blobitem like </w:t>
+      </w:r>
+    </w:p>
+    <w:p>
+      <w:pPr>
+        <w:rPr>
+          <w:rFonts w:ascii="Consolas" w:hAnsi="Consolas"/>
+          <w:sz w:val="18"/>
+          <w:szCs w:val="18"/>
+          <w:lang w:val="en-GB"/>
+        </w:rPr>
+      </w:pPr>
+    </w:p>
+    <w:p>
+      <w:pPr>
+        <w:rPr>
+          <w:rFonts w:ascii="Consolas" w:hAnsi="Consolas"/>
+          <w:sz w:val="18"/>
+          <w:szCs w:val="18"/>
+          <w:lang w:val="en-GB"/>
+        </w:rPr>
+      </w:pPr>
+      <w:r>
+        <w:rPr>
+          <w:rFonts w:ascii="Consolas" w:hAnsi="Consolas"/>
+          <w:sz w:val="18"/>
+          <w:szCs w:val="18"/>
+          <w:lang w:val="en-GB"/>
+        </w:rPr>
+        <w:t>arriva-nl/cloud-fms/9601_cloudfms1-2_20220412121845_2232834_1649766530215.json</w:t>
+      </w:r>
+    </w:p>
+    <w:p>
+      <w:pPr>
+        <w:rPr>
+          <w:lang w:val="en-GB"/>
+        </w:rPr>
+      </w:pPr>
+    </w:p>
+    <w:p>
+      <w:pPr>
+        <w:rPr>
+          <w:lang w:val="en-GB"/>
+        </w:rPr>
+      </w:pPr>
+      <w:r>
+        <w:rPr>
+          <w:lang w:val="en-GB"/>
+        </w:rPr>
+        <w:t>to</w:t>
+      </w:r>
+    </w:p>
+    <w:p>
+      <w:pPr>
+        <w:rPr>
+          <w:rFonts w:ascii="Consolas" w:hAnsi="Consolas"/>
+          <w:sz w:val="18"/>
+          <w:szCs w:val="18"/>
+          <w:lang w:val="en-GB"/>
+        </w:rPr>
+      </w:pPr>
+    </w:p>
+    <w:p>
+      <w:pPr>
+        <w:rPr>
+          <w:rFonts w:ascii="Consolas" w:hAnsi="Consolas"/>
+          <w:sz w:val="16"/>
+          <w:szCs w:val="16"/>
+          <w:lang w:val="en-GB"/>
+        </w:rPr>
+      </w:pPr>
+      <w:r>
+        <w:rPr>
+          <w:rFonts w:ascii="Consolas" w:hAnsi="Consolas"/>
+          <w:sz w:val="16"/>
+          <w:szCs w:val="16"/>
+          <w:lang w:val="en-GB"/>
+        </w:rPr>
+        <w:t>arriva-nl/cloud-fms/2022/04/12/9601_cloudfms1-2_20220412121845_2232834_1649766530215.json</w:t>
+      </w:r>
+    </w:p>
+    <w:p>
+      <w:pPr>
         <w:pStyle w:val="Kop2"/>
-        <w:rPr>
-          <w:lang w:val="en-GB"/>
-        </w:rPr>
-      </w:pPr>
+        <w:keepLines/>
+        <w:rPr>
+          <w:lang w:val="en-GB"/>
+        </w:rPr>
+      </w:pPr>
+      <w:bookmarkStart w:id="13" w:name="_Ref101340534"/>
+      <w:bookmarkStart w:id="14" w:name="_Toc101347695"/>
       <w:r>
         <w:rPr>
           <w:lang w:val="en-GB"/>
@@ -2676,9 +3668,12 @@
         </w:rPr>
         <w:t>, update continental website</w:t>
       </w:r>
-    </w:p>
-    <w:p>
-      <w:pPr>
+      <w:bookmarkEnd w:id="13"/>
+      <w:bookmarkEnd w:id="14"/>
+    </w:p>
+    <w:p>
+      <w:pPr>
+        <w:keepLines/>
         <w:rPr>
           <w:lang w:val="en-GB" w:eastAsia="en-US"/>
         </w:rPr>
@@ -2692,6 +3687,7 @@
     </w:p>
     <w:p>
       <w:pPr>
+        <w:keepLines/>
         <w:rPr>
           <w:lang w:val="en-GB" w:eastAsia="en-US"/>
         </w:rPr>
@@ -2705,6 +3701,7 @@
     </w:p>
     <w:p>
       <w:pPr>
+        <w:keepLines/>
         <w:rPr>
           <w:lang w:val="en-GB" w:eastAsia="en-US"/>
         </w:rPr>
@@ -2718,6 +3715,7 @@
     </w:p>
     <w:p>
       <w:pPr>
+        <w:keepLines/>
         <w:rPr>
           <w:lang w:val="en-GB" w:eastAsia="en-US"/>
         </w:rPr>
@@ -2726,6 +3724,7 @@
     <w:p>
       <w:pPr>
         <w:pStyle w:val="Lijstalinea"/>
+        <w:keepLines/>
         <w:numPr>
           <w:ilvl w:val="0"/>
           <w:numId w:val="15"/>
@@ -2740,10 +3739,17 @@
         </w:rPr>
         <w:t>At least once every 10 minutes</w:t>
       </w:r>
+      <w:r>
+        <w:rPr>
+          <w:lang w:val="en-GB" w:eastAsia="en-US"/>
+        </w:rPr>
+        <w:t>;</w:t>
+      </w:r>
     </w:p>
     <w:p>
       <w:pPr>
         <w:pStyle w:val="Lijstalinea"/>
+        <w:keepLines/>
         <w:numPr>
           <w:ilvl w:val="0"/>
           <w:numId w:val="15"/>
@@ -2764,10 +3770,17 @@
         </w:rPr>
         <w:t>changes compared to the latest send data</w:t>
       </w:r>
+      <w:r>
+        <w:rPr>
+          <w:lang w:val="en-GB" w:eastAsia="en-US"/>
+        </w:rPr>
+        <w:t>;</w:t>
+      </w:r>
     </w:p>
     <w:p>
       <w:pPr>
         <w:pStyle w:val="Lijstalinea"/>
+        <w:keepLines/>
         <w:numPr>
           <w:ilvl w:val="0"/>
           <w:numId w:val="15"/>
@@ -2782,10 +3795,17 @@
         </w:rPr>
         <w:t>When the tire pressure changes by 10% or more compared to the latest send data</w:t>
       </w:r>
+      <w:r>
+        <w:rPr>
+          <w:lang w:val="en-GB" w:eastAsia="en-US"/>
+        </w:rPr>
+        <w:t>;</w:t>
+      </w:r>
     </w:p>
     <w:p>
       <w:pPr>
         <w:pStyle w:val="Lijstalinea"/>
+        <w:keepLines/>
         <w:numPr>
           <w:ilvl w:val="0"/>
           <w:numId w:val="15"/>
@@ -2800,10 +3820,28 @@
         </w:rPr>
         <w:t>When the temperature changes by 10% or more compared to the latest send data</w:t>
       </w:r>
-    </w:p>
-    <w:p>
-      <w:pPr>
-        <w:rPr>
+      <w:r>
+        <w:rPr>
+          <w:lang w:val="en-GB" w:eastAsia="en-US"/>
+        </w:rPr>
+        <w:t>.</w:t>
+      </w:r>
+    </w:p>
+    <w:p>
+      <w:pPr>
+        <w:rPr>
+          <w:lang w:val="en-GB" w:eastAsia="en-US"/>
+        </w:rPr>
+      </w:pPr>
+    </w:p>
+    <w:p>
+      <w:pPr>
+        <w:spacing w:after="160" w:line="259" w:lineRule="auto"/>
+        <w:rPr>
+          <w:b/>
+          <w:kern w:val="28"/>
+          <w:sz w:val="40"/>
+          <w:szCs w:val="40"/>
           <w:lang w:val="en-GB" w:eastAsia="en-US"/>
         </w:rPr>
       </w:pPr>
@@ -2815,6 +3853,7 @@
           <w:lang w:val="en-GB"/>
         </w:rPr>
       </w:pPr>
+      <w:bookmarkStart w:id="15" w:name="_Toc101347696"/>
       <w:r>
         <w:rPr>
           <w:lang w:val="en-GB"/>
@@ -2822,6 +3861,7 @@
         <w:lastRenderedPageBreak/>
         <w:t>Technical details</w:t>
       </w:r>
+      <w:bookmarkEnd w:id="15"/>
     </w:p>
     <w:p>
       <w:pPr>
@@ -2830,11 +3870,19 @@
           <w:lang w:val="en-GB"/>
         </w:rPr>
       </w:pPr>
-      <w:r>
-        <w:rPr>
-          <w:lang w:val="en-GB"/>
-        </w:rPr>
-        <w:t xml:space="preserve">SAE J1939 </w:t>
+      <w:bookmarkStart w:id="16" w:name="_Toc101347697"/>
+      <w:r>
+        <w:rPr>
+          <w:lang w:val="en-GB"/>
+        </w:rPr>
+        <w:t>SAE J1939</w:t>
+      </w:r>
+      <w:bookmarkEnd w:id="16"/>
+      <w:r>
+        <w:rPr>
+          <w:lang w:val="en-GB"/>
+        </w:rPr>
+        <w:t xml:space="preserve"> </w:t>
       </w:r>
     </w:p>
     <w:p>
@@ -2949,7 +3997,27 @@
         <w:rPr>
           <w:lang w:val="en-GB"/>
         </w:rPr>
-        <w:t>The vehicles Central Control Unit (CCU) can be configured to put a selection of the PGN’s on the CAN [  TBD : is this right?  How to we to this? ]</w:t>
+        <w:t>The vehicles Central Control Unit (CCU) can be configured to put a selection of the PGN’s on the CAN</w:t>
+      </w:r>
+    </w:p>
+    <w:p>
+      <w:pPr>
+        <w:rPr>
+          <w:lang w:val="en-GB"/>
+        </w:rPr>
+      </w:pPr>
+    </w:p>
+    <w:p>
+      <w:pPr>
+        <w:rPr>
+          <w:lang w:val="en-GB"/>
+        </w:rPr>
+      </w:pPr>
+      <w:r>
+        <w:rPr>
+          <w:lang w:val="en-GB"/>
+        </w:rPr>
+        <w:t>[  TBD : is this right?  How to we to this? ]</w:t>
       </w:r>
     </w:p>
     <w:p>
@@ -3051,10 +4119,10 @@
       </w:tblPr>
       <w:tblGrid>
         <w:gridCol w:w="971"/>
-        <w:gridCol w:w="1744"/>
-        <w:gridCol w:w="2478"/>
-        <w:gridCol w:w="1599"/>
-        <w:gridCol w:w="1844"/>
+        <w:gridCol w:w="1300"/>
+        <w:gridCol w:w="2791"/>
+        <w:gridCol w:w="1644"/>
+        <w:gridCol w:w="1930"/>
       </w:tblGrid>
       <w:tr>
         <w:tc>
@@ -3091,7 +4159,7 @@
               <w:rPr>
                 <w:lang w:val="en-GB"/>
               </w:rPr>
-              <w:t>Documentation</w:t>
+              <w:t>Doc</w:t>
             </w:r>
           </w:p>
         </w:tc>
@@ -3636,119 +4704,756 @@
           <w:lang w:val="en-GB"/>
         </w:rPr>
       </w:pPr>
-      <w:r>
-        <w:rPr>
-          <w:lang w:val="en-GB"/>
-        </w:rPr>
-        <w:t>Distribution of Blobs</w:t>
-      </w:r>
-    </w:p>
-    <w:p>
-      <w:pPr>
-        <w:rPr>
-          <w:lang w:val="en-GB"/>
-        </w:rPr>
-      </w:pPr>
-    </w:p>
-    <w:p>
-      <w:pPr>
-        <w:rPr>
-          <w:lang w:val="en-GB"/>
-        </w:rPr>
-      </w:pPr>
-      <w:r>
-        <w:rPr>
-          <w:lang w:val="en-GB"/>
-        </w:rPr>
-        <w:t>, making it extremely slow to process. (in September 2021, when about 90 vehicles were connected, we found that querying the Azure Storage increased by 5 to 20 minutes every day</w:t>
-      </w:r>
-    </w:p>
-    <w:p>
-      <w:pPr>
-        <w:rPr>
-          <w:lang w:val="en-GB"/>
-        </w:rPr>
-      </w:pPr>
-    </w:p>
-    <w:p>
-      <w:pPr>
-        <w:rPr>
-          <w:lang w:val="en-GB"/>
-        </w:rPr>
-      </w:pPr>
-    </w:p>
-    <w:p>
-      <w:pPr>
-        <w:rPr>
-          <w:lang w:val="en-GB"/>
-        </w:rPr>
-      </w:pPr>
-      <w:r>
-        <w:rPr>
-          <w:lang w:val="en-GB"/>
-        </w:rPr>
-        <w:t>, for instance</w:t>
-      </w:r>
-    </w:p>
-    <w:p>
-      <w:pPr>
-        <w:rPr>
-          <w:lang w:val="en-GB"/>
-        </w:rPr>
-      </w:pPr>
-    </w:p>
-    <w:p>
-      <w:pPr>
-        <w:rPr>
-          <w:rFonts w:ascii="Consolas" w:hAnsi="Consolas"/>
-          <w:sz w:val="18"/>
-          <w:szCs w:val="18"/>
-          <w:lang w:val="en-GB"/>
-        </w:rPr>
-      </w:pPr>
-      <w:r>
-        <w:rPr>
-          <w:rFonts w:ascii="Consolas" w:hAnsi="Consolas"/>
-          <w:sz w:val="18"/>
-          <w:szCs w:val="18"/>
-          <w:lang w:val="en-GB"/>
-        </w:rPr>
-        <w:t>arriva-nl/cloud-fms/9601_cloudfms1-2_20220412121845_2232834_1649766530215.json</w:t>
-      </w:r>
-    </w:p>
-    <w:p>
-      <w:pPr>
-        <w:rPr>
-          <w:rFonts w:ascii="Consolas" w:hAnsi="Consolas"/>
-          <w:sz w:val="18"/>
-          <w:szCs w:val="18"/>
-          <w:lang w:val="en-GB"/>
-        </w:rPr>
-      </w:pPr>
-    </w:p>
-    <w:p>
-      <w:pPr>
-        <w:rPr>
-          <w:lang w:val="en-GB"/>
-        </w:rPr>
-      </w:pPr>
-      <w:r>
-        <w:rPr>
-          <w:lang w:val="en-GB"/>
-        </w:rPr>
-        <w:t xml:space="preserve">thus </w:t>
-      </w:r>
-    </w:p>
-    <w:p>
-      <w:pPr>
-        <w:rPr>
-          <w:lang w:val="en-GB"/>
+      <w:bookmarkStart w:id="17" w:name="_Toc101347698"/>
+      <w:r>
+        <w:rPr>
+          <w:lang w:val="en-GB"/>
+        </w:rPr>
+        <w:t>Data send to Continental</w:t>
+      </w:r>
+      <w:bookmarkEnd w:id="17"/>
+    </w:p>
+    <w:p>
+      <w:pPr>
+        <w:rPr>
+          <w:lang w:val="en-GB" w:eastAsia="en-US"/>
+        </w:rPr>
+      </w:pPr>
+    </w:p>
+    <w:p>
+      <w:pPr>
+        <w:rPr>
+          <w:lang w:val="en-GB" w:eastAsia="en-US"/>
+        </w:rPr>
+      </w:pPr>
+      <w:r>
+        <w:rPr>
+          <w:lang w:val="en-GB" w:eastAsia="en-US"/>
+        </w:rPr>
+        <w:t>After being authorized (see doc “</w:t>
+      </w:r>
+      <w:r>
+        <w:rPr>
+          <w:lang w:val="en-GB" w:eastAsia="en-US"/>
+        </w:rPr>
+        <w:t>Conti Connect</w:t>
+      </w:r>
+      <w:r>
+        <w:rPr>
+          <w:lang w:val="en-GB" w:eastAsia="en-US"/>
+        </w:rPr>
+        <w:t xml:space="preserve"> live via API”) </w:t>
+      </w:r>
+    </w:p>
+    <w:p>
+      <w:pPr>
+        <w:rPr>
+          <w:lang w:val="en-GB" w:eastAsia="en-US"/>
+        </w:rPr>
+      </w:pPr>
+      <w:r>
+        <w:rPr>
+          <w:lang w:val="en-GB" w:eastAsia="en-US"/>
+        </w:rPr>
+        <w:t>the continental web api is able to receive the following data:</w:t>
+      </w:r>
+    </w:p>
+    <w:p>
+      <w:pPr>
+        <w:rPr>
+          <w:lang w:val="en-GB" w:eastAsia="en-US"/>
+        </w:rPr>
+      </w:pPr>
+    </w:p>
+    <w:p>
+      <w:pPr>
+        <w:rPr>
+          <w:lang w:val="en-GB" w:eastAsia="en-US"/>
+        </w:rPr>
+      </w:pPr>
+      <w:r>
+        <w:rPr>
+          <w:lang w:val="en-GB" w:eastAsia="en-US"/>
+        </w:rPr>
+        <w:t xml:space="preserve">Master Data </w:t>
+      </w:r>
+    </w:p>
+    <w:p>
+      <w:pPr>
+        <w:rPr>
+          <w:lang w:val="en-GB" w:eastAsia="en-US"/>
+        </w:rPr>
+      </w:pPr>
+      <w:r>
+        <w:rPr>
+          <w:lang w:val="en-GB" w:eastAsia="en-US"/>
+        </w:rPr>
+        <w:t>Vehicle Activity Data</w:t>
+      </w:r>
+    </w:p>
+    <w:p>
+      <w:pPr>
+        <w:rPr>
+          <w:lang w:val="en-GB" w:eastAsia="en-US"/>
+        </w:rPr>
+      </w:pPr>
+      <w:r>
+        <w:rPr>
+          <w:lang w:val="en-GB" w:eastAsia="en-US"/>
+        </w:rPr>
+        <w:t>Sensor Activity Data</w:t>
+      </w:r>
+    </w:p>
+    <w:p>
+      <w:pPr>
+        <w:rPr>
+          <w:lang w:val="en-GB" w:eastAsia="en-US"/>
+        </w:rPr>
+      </w:pPr>
+    </w:p>
+    <w:p>
+      <w:pPr>
+        <w:rPr>
+          <w:lang w:val="en-GB" w:eastAsia="en-US"/>
+        </w:rPr>
+      </w:pPr>
+      <w:r>
+        <w:rPr>
+          <w:lang w:val="en-GB" w:eastAsia="en-US"/>
+        </w:rPr>
+        <w:t xml:space="preserve">The </w:t>
+      </w:r>
+      <w:r>
+        <w:rPr>
+          <w:lang w:val="en-GB" w:eastAsia="en-US"/>
+        </w:rPr>
+        <w:t>M</w:t>
+      </w:r>
+      <w:r>
+        <w:rPr>
+          <w:b/>
+          <w:bCs/>
+          <w:lang w:val="en-GB" w:eastAsia="en-US"/>
+        </w:rPr>
+        <w:t xml:space="preserve">aster </w:t>
+      </w:r>
+      <w:r>
+        <w:rPr>
+          <w:b/>
+          <w:bCs/>
+          <w:lang w:val="en-GB" w:eastAsia="en-US"/>
+        </w:rPr>
+        <w:t>D</w:t>
+      </w:r>
+      <w:r>
+        <w:rPr>
+          <w:b/>
+          <w:bCs/>
+          <w:lang w:val="en-GB" w:eastAsia="en-US"/>
+        </w:rPr>
+        <w:t xml:space="preserve">ata </w:t>
+      </w:r>
+      <w:r>
+        <w:rPr>
+          <w:lang w:val="en-GB" w:eastAsia="en-US"/>
+        </w:rPr>
+        <w:t xml:space="preserve">contains information per vehicle and the sensors belonging to that </w:t>
+      </w:r>
+      <w:r>
+        <w:rPr>
+          <w:lang w:val="en-GB" w:eastAsia="en-US"/>
+        </w:rPr>
+        <w:t>vehicle</w:t>
+      </w:r>
+      <w:r>
+        <w:rPr>
+          <w:lang w:val="en-GB" w:eastAsia="en-US"/>
+        </w:rPr>
+        <w:t>.  Arriva sends new master data only when a change is found i.e. when a sensor is seen on another vehicle, or on another location at the same vehicle.</w:t>
+      </w:r>
+    </w:p>
+    <w:p>
+      <w:pPr>
+        <w:rPr>
+          <w:lang w:val="en-GB" w:eastAsia="en-US"/>
+        </w:rPr>
+      </w:pPr>
+    </w:p>
+    <w:p>
+      <w:pPr>
+        <w:rPr>
+          <w:lang w:val="en-GB" w:eastAsia="en-US"/>
+        </w:rPr>
+      </w:pPr>
+      <w:r>
+        <w:rPr>
+          <w:lang w:val="en-GB" w:eastAsia="en-US"/>
+        </w:rPr>
+        <w:t xml:space="preserve">The </w:t>
+      </w:r>
+      <w:r>
+        <w:rPr>
+          <w:b/>
+          <w:bCs/>
+          <w:lang w:val="en-GB" w:eastAsia="en-US"/>
+        </w:rPr>
+        <w:t>Vehicle Activity Data</w:t>
+      </w:r>
+      <w:r>
+        <w:rPr>
+          <w:lang w:val="en-GB" w:eastAsia="en-US"/>
+        </w:rPr>
+        <w:t xml:space="preserve"> contains the gps location of the vehicle (not used currently by Arriva)</w:t>
+      </w:r>
+    </w:p>
+    <w:p>
+      <w:pPr>
+        <w:rPr>
+          <w:lang w:val="en-GB" w:eastAsia="en-US"/>
+        </w:rPr>
+      </w:pPr>
+    </w:p>
+    <w:p>
+      <w:pPr>
+        <w:rPr>
+          <w:lang w:val="en-GB" w:eastAsia="en-US"/>
+        </w:rPr>
+      </w:pPr>
+      <w:r>
+        <w:rPr>
+          <w:lang w:val="en-GB" w:eastAsia="en-US"/>
+        </w:rPr>
+        <w:t xml:space="preserve">The </w:t>
+      </w:r>
+      <w:r>
+        <w:rPr>
+          <w:b/>
+          <w:bCs/>
+          <w:lang w:val="en-GB" w:eastAsia="en-US"/>
+        </w:rPr>
+        <w:t xml:space="preserve">Sensor </w:t>
+      </w:r>
+      <w:r>
+        <w:rPr>
+          <w:b/>
+          <w:bCs/>
+          <w:lang w:val="en-GB" w:eastAsia="en-US"/>
+        </w:rPr>
+        <w:t>A</w:t>
+      </w:r>
+      <w:r>
+        <w:rPr>
+          <w:b/>
+          <w:bCs/>
+          <w:lang w:val="en-GB" w:eastAsia="en-US"/>
+        </w:rPr>
+        <w:t>ctivity Data</w:t>
+      </w:r>
+      <w:r>
+        <w:rPr>
+          <w:lang w:val="en-GB" w:eastAsia="en-US"/>
+        </w:rPr>
+        <w:t xml:space="preserve"> contains the pressure, temperature etc per sensor.</w:t>
+      </w:r>
+    </w:p>
+    <w:p>
+      <w:pPr>
+        <w:rPr>
+          <w:lang w:val="en-GB" w:eastAsia="en-US"/>
+        </w:rPr>
+      </w:pPr>
+      <w:r>
+        <w:rPr>
+          <w:lang w:val="en-GB" w:eastAsia="en-US"/>
+        </w:rPr>
+        <w:t xml:space="preserve">See paragraph </w:t>
+      </w:r>
+      <w:r>
+        <w:rPr>
+          <w:lang w:val="en-GB" w:eastAsia="en-US"/>
+        </w:rPr>
+        <w:fldChar w:fldCharType="begin"/>
+      </w:r>
+      <w:r>
+        <w:rPr>
+          <w:lang w:val="en-GB" w:eastAsia="en-US"/>
+        </w:rPr>
+        <w:instrText xml:space="preserve"> REF _Ref101340534 \r \h </w:instrText>
+      </w:r>
+      <w:r>
+        <w:rPr>
+          <w:lang w:val="en-GB" w:eastAsia="en-US"/>
+        </w:rPr>
+      </w:r>
+      <w:r>
+        <w:rPr>
+          <w:lang w:val="en-GB" w:eastAsia="en-US"/>
+        </w:rPr>
+        <w:fldChar w:fldCharType="separate"/>
+      </w:r>
+      <w:r>
+        <w:rPr>
+          <w:lang w:val="en-GB" w:eastAsia="en-US"/>
+        </w:rPr>
+        <w:t>3.3</w:t>
+      </w:r>
+      <w:r>
+        <w:rPr>
+          <w:lang w:val="en-GB" w:eastAsia="en-US"/>
+        </w:rPr>
+        <w:fldChar w:fldCharType="end"/>
+      </w:r>
+      <w:r>
+        <w:rPr>
+          <w:lang w:val="en-GB" w:eastAsia="en-US"/>
+        </w:rPr>
+        <w:t xml:space="preserve"> for when new sensor activity data is send.</w:t>
+      </w:r>
+    </w:p>
+    <w:p>
+      <w:pPr>
+        <w:rPr>
+          <w:lang w:val="en-GB" w:eastAsia="en-US"/>
+        </w:rPr>
+      </w:pPr>
+    </w:p>
+    <w:p>
+      <w:pPr>
+        <w:rPr>
+          <w:lang w:val="en-GB" w:eastAsia="en-US"/>
+        </w:rPr>
+      </w:pPr>
+      <w:r>
+        <w:rPr>
+          <w:lang w:val="en-GB" w:eastAsia="en-US"/>
+        </w:rPr>
+        <w:t>Vehicles cannot be created via the api but must be created on the continental website manually.</w:t>
+      </w:r>
+    </w:p>
+    <w:p>
+      <w:pPr>
+        <w:rPr>
+          <w:lang w:val="en-GB" w:eastAsia="en-US"/>
+        </w:rPr>
+      </w:pPr>
+    </w:p>
+    <w:p>
+      <w:pPr>
+        <w:rPr>
+          <w:lang w:val="en-GB" w:eastAsia="en-US"/>
+        </w:rPr>
+      </w:pPr>
+      <w:r>
+        <w:rPr>
+          <w:lang w:val="en-GB" w:eastAsia="en-US"/>
+        </w:rPr>
+        <w:t xml:space="preserve">If data is send, via the api, about an unknown vehicle or an unknown sensor. </w:t>
+      </w:r>
+    </w:p>
+    <w:p>
+      <w:pPr>
+        <w:rPr>
+          <w:lang w:val="en-GB" w:eastAsia="en-US"/>
+        </w:rPr>
+      </w:pPr>
+      <w:r>
+        <w:rPr>
+          <w:lang w:val="en-GB" w:eastAsia="en-US"/>
+        </w:rPr>
+        <w:t>An error messages is returned.</w:t>
+      </w:r>
+    </w:p>
+    <w:p>
+      <w:pPr>
+        <w:rPr>
+          <w:lang w:val="en-GB" w:eastAsia="en-US"/>
+        </w:rPr>
+      </w:pPr>
+    </w:p>
+    <w:p>
+      <w:pPr>
+        <w:spacing w:after="160" w:line="259" w:lineRule="auto"/>
+        <w:rPr>
+          <w:b/>
+          <w:sz w:val="28"/>
+          <w:szCs w:val="28"/>
+          <w:lang w:val="en-GB" w:eastAsia="en-US"/>
+        </w:rPr>
+      </w:pPr>
+      <w:r>
+        <w:rPr>
+          <w:lang w:val="en-GB"/>
+        </w:rPr>
+        <w:br w:type="page"/>
+      </w:r>
+    </w:p>
+    <w:p>
+      <w:pPr>
+        <w:pStyle w:val="Kop2"/>
+        <w:rPr>
+          <w:lang w:val="en-GB"/>
+        </w:rPr>
+      </w:pPr>
+      <w:bookmarkStart w:id="18" w:name="_Toc101347699"/>
+      <w:r>
+        <w:rPr>
+          <w:lang w:val="en-GB"/>
+        </w:rPr>
+        <w:lastRenderedPageBreak/>
+        <w:t>Possible error messages</w:t>
+      </w:r>
+      <w:bookmarkEnd w:id="18"/>
+    </w:p>
+    <w:p>
+      <w:pPr>
+        <w:rPr>
+          <w:lang w:val="en-GB" w:eastAsia="en-US"/>
+        </w:rPr>
+      </w:pPr>
+      <w:r>
+        <w:rPr>
+          <w:lang w:val="en-GB" w:eastAsia="en-US"/>
+        </w:rPr>
+        <w:t>This is a collection of error that can be received from the continental web api</w:t>
+      </w:r>
+    </w:p>
+    <w:p>
+      <w:pPr>
+        <w:rPr>
+          <w:lang w:val="en-GB" w:eastAsia="en-US"/>
+        </w:rPr>
+      </w:pPr>
+    </w:p>
+    <w:p>
+      <w:pPr>
+        <w:rPr>
+          <w:lang w:val="en-GB" w:eastAsia="en-US"/>
+        </w:rPr>
+      </w:pPr>
+      <w:r>
+        <w:rPr>
+          <w:lang w:val="en-GB" w:eastAsia="en-US"/>
+        </w:rPr>
+        <w:t xml:space="preserve">URL: </w:t>
+      </w:r>
+      <w:hyperlink r:id="rId10" w:history="1">
+        <w:r>
+          <w:rPr>
+            <w:rStyle w:val="Hyperlink"/>
+            <w:lang w:val="en-GB" w:eastAsia="en-US"/>
+          </w:rPr>
+          <w:t>https://qa.c2tires.conti.de/sensorad/sensors/1855853017</w:t>
+        </w:r>
+      </w:hyperlink>
+    </w:p>
+    <w:p>
+      <w:pPr>
+        <w:rPr>
+          <w:lang w:val="en-GB" w:eastAsia="en-US"/>
+        </w:rPr>
+      </w:pPr>
+      <w:r>
+        <w:rPr>
+          <w:lang w:val="en-GB" w:eastAsia="en-US"/>
+        </w:rPr>
+        <w:t>content: {"errorCode":404,"errorMessage":"The sensor doesn't belong to the provider"}</w:t>
+      </w:r>
+    </w:p>
+    <w:p>
+      <w:pPr>
+        <w:rPr>
+          <w:lang w:val="en-GB" w:eastAsia="en-US"/>
+        </w:rPr>
+      </w:pPr>
+    </w:p>
+    <w:p>
+      <w:pPr>
+        <w:rPr>
+          <w:lang w:val="en-GB" w:eastAsia="en-US"/>
+        </w:rPr>
+      </w:pPr>
+      <w:r>
+        <w:rPr>
+          <w:lang w:val="en-GB" w:eastAsia="en-US"/>
+        </w:rPr>
+        <w:t xml:space="preserve">URL: </w:t>
+      </w:r>
+      <w:hyperlink r:id="rId11" w:history="1">
+        <w:r>
+          <w:rPr>
+            <w:rStyle w:val="Hyperlink"/>
+            <w:lang w:val="en-GB" w:eastAsia="en-US"/>
+          </w:rPr>
+          <w:t>https://qa.c2tires.conti.de/vehiclead/gps/1111</w:t>
+        </w:r>
+      </w:hyperlink>
+    </w:p>
+    <w:p>
+      <w:pPr>
+        <w:rPr>
+          <w:lang w:val="en-GB" w:eastAsia="en-US"/>
+        </w:rPr>
+      </w:pPr>
+      <w:r>
+        <w:rPr>
+          <w:lang w:val="en-GB" w:eastAsia="en-US"/>
+        </w:rPr>
+        <w:t>content: 404 page not found</w:t>
+      </w:r>
+    </w:p>
+    <w:p>
+      <w:pPr>
+        <w:rPr>
+          <w:lang w:val="en-GB" w:eastAsia="en-US"/>
+        </w:rPr>
+      </w:pPr>
+    </w:p>
+    <w:p>
+      <w:pPr>
+        <w:rPr>
+          <w:lang w:val="en-GB" w:eastAsia="en-US"/>
+        </w:rPr>
+      </w:pPr>
+      <w:r>
+        <w:rPr>
+          <w:lang w:val="en-GB" w:eastAsia="en-US"/>
+        </w:rPr>
+        <w:t xml:space="preserve">URL: </w:t>
+      </w:r>
+      <w:hyperlink r:id="rId12" w:history="1">
+        <w:r>
+          <w:rPr>
+            <w:rStyle w:val="Hyperlink"/>
+            <w:lang w:val="en-GB" w:eastAsia="en-US"/>
+          </w:rPr>
+          <w:t>https://qa.c2tires.conti.de/vehiclemd/vehicles/9601</w:t>
+        </w:r>
+      </w:hyperlink>
+    </w:p>
+    <w:p>
+      <w:pPr>
+        <w:rPr>
+          <w:lang w:val="en-GB" w:eastAsia="en-US"/>
+        </w:rPr>
+      </w:pPr>
+      <w:r>
+        <w:rPr>
+          <w:lang w:val="en-GB" w:eastAsia="en-US"/>
+        </w:rPr>
+        <w:t xml:space="preserve">content: {"errorCode":409,"errorMessage":"The </w:t>
+      </w:r>
+      <w:proofErr w:type="spellStart"/>
+      <w:r>
+        <w:rPr>
+          <w:lang w:val="en-GB" w:eastAsia="en-US"/>
+        </w:rPr>
+        <w:t>sensorId</w:t>
+      </w:r>
+      <w:proofErr w:type="spellEnd"/>
+      <w:r>
+        <w:rPr>
+          <w:lang w:val="en-GB" w:eastAsia="en-US"/>
+        </w:rPr>
+        <w:t>: 1855848924 belongs to another fleet"}</w:t>
+      </w:r>
+    </w:p>
+    <w:p>
+      <w:pPr>
+        <w:rPr>
+          <w:lang w:val="en-GB" w:eastAsia="en-US"/>
+        </w:rPr>
+      </w:pPr>
+    </w:p>
+    <w:p>
+      <w:pPr>
+        <w:rPr>
+          <w:lang w:val="en-GB" w:eastAsia="en-US"/>
+        </w:rPr>
+      </w:pPr>
+      <w:r>
+        <w:rPr>
+          <w:lang w:val="en-GB" w:eastAsia="en-US"/>
+        </w:rPr>
+        <w:t xml:space="preserve">URL: </w:t>
+      </w:r>
+      <w:hyperlink r:id="rId13" w:history="1">
+        <w:r>
+          <w:rPr>
+            <w:rStyle w:val="Hyperlink"/>
+            <w:lang w:val="en-GB" w:eastAsia="en-US"/>
+          </w:rPr>
+          <w:t>https://qa.c2tires.conti.de/vehiclead/gps/9608</w:t>
+        </w:r>
+      </w:hyperlink>
+    </w:p>
+    <w:p>
+      <w:pPr>
+        <w:rPr>
+          <w:lang w:val="en-GB" w:eastAsia="en-US"/>
+        </w:rPr>
+      </w:pPr>
+      <w:r>
+        <w:rPr>
+          <w:lang w:val="en-GB" w:eastAsia="en-US"/>
+        </w:rPr>
+        <w:t>content: {"errorCode":404,"errorMessage":"Vehicle not found in the system or doesn't belong to the provider"}</w:t>
+      </w:r>
+    </w:p>
+    <w:p>
+      <w:pPr>
+        <w:rPr>
+          <w:lang w:val="en-GB" w:eastAsia="en-US"/>
+        </w:rPr>
+      </w:pPr>
+    </w:p>
+    <w:p>
+      <w:pPr>
+        <w:rPr>
+          <w:lang w:val="en-GB" w:eastAsia="en-US"/>
+        </w:rPr>
+      </w:pPr>
+    </w:p>
+    <w:p>
+      <w:pPr>
+        <w:rPr>
+          <w:lang w:val="en-GB" w:eastAsia="en-US"/>
+        </w:rPr>
+      </w:pPr>
+      <w:r>
+        <w:rPr>
+          <w:lang w:val="en-GB" w:eastAsia="en-US"/>
+        </w:rPr>
+        <w:t>URL: https://qa.c2tires.conti.de/sensorad/sensors/1855953867</w:t>
+      </w:r>
+    </w:p>
+    <w:p>
+      <w:pPr>
+        <w:rPr>
+          <w:lang w:val="en-GB" w:eastAsia="en-US"/>
+        </w:rPr>
+      </w:pPr>
+      <w:r>
+        <w:rPr>
+          <w:lang w:val="en-GB" w:eastAsia="en-US"/>
+        </w:rPr>
+        <w:t xml:space="preserve">content: {"errorCode":404,"errorMessage":"The </w:t>
+      </w:r>
+      <w:proofErr w:type="spellStart"/>
+      <w:r>
+        <w:rPr>
+          <w:lang w:val="en-GB" w:eastAsia="en-US"/>
+        </w:rPr>
+        <w:t>sensorID</w:t>
+      </w:r>
+      <w:proofErr w:type="spellEnd"/>
+      <w:r>
+        <w:rPr>
+          <w:lang w:val="en-GB" w:eastAsia="en-US"/>
+        </w:rPr>
+        <w:t xml:space="preserve"> is not assigned to a vehicle"}</w:t>
+      </w:r>
+    </w:p>
+    <w:p>
+      <w:pPr>
+        <w:rPr>
+          <w:lang w:val="en-GB" w:eastAsia="en-US"/>
+        </w:rPr>
+      </w:pPr>
+    </w:p>
+    <w:p>
+      <w:pPr>
+        <w:rPr>
+          <w:lang w:val="en-GB" w:eastAsia="en-US"/>
+        </w:rPr>
+      </w:pPr>
+      <w:r>
+        <w:rPr>
+          <w:lang w:val="en-GB" w:eastAsia="en-US"/>
+        </w:rPr>
+        <w:t xml:space="preserve">URL: </w:t>
+      </w:r>
+      <w:hyperlink r:id="rId14" w:history="1">
+        <w:r>
+          <w:rPr>
+            <w:rStyle w:val="Hyperlink"/>
+            <w:lang w:val="en-GB" w:eastAsia="en-US"/>
+          </w:rPr>
+          <w:t>https://qa.c2tires.conti.de/vehiclemd/vehicles/9611</w:t>
+        </w:r>
+      </w:hyperlink>
+    </w:p>
+    <w:p>
+      <w:pPr>
+        <w:rPr>
+          <w:lang w:val="en-GB" w:eastAsia="en-US"/>
+        </w:rPr>
+      </w:pPr>
+      <w:r>
+        <w:rPr>
+          <w:lang w:val="en-GB" w:eastAsia="en-US"/>
+        </w:rPr>
+        <w:t>content: {"errorCode":404,"errorMessage":"Vehicle for provided external vehicle ID doesn't exist."}</w:t>
+      </w:r>
+    </w:p>
+    <w:p>
+      <w:pPr>
+        <w:rPr>
+          <w:lang w:val="en-GB" w:eastAsia="en-US"/>
+        </w:rPr>
+      </w:pPr>
+    </w:p>
+    <w:p>
+      <w:pPr>
+        <w:rPr>
+          <w:lang w:val="en-GB" w:eastAsia="en-US"/>
+        </w:rPr>
+      </w:pPr>
+    </w:p>
+    <w:p>
+      <w:pPr>
+        <w:rPr>
+          <w:lang w:val="en-GB" w:eastAsia="en-US"/>
+        </w:rPr>
+      </w:pPr>
+    </w:p>
+    <w:p>
+      <w:pPr>
+        <w:rPr>
+          <w:lang w:val="en-GB" w:eastAsia="en-US"/>
+        </w:rPr>
+      </w:pPr>
+    </w:p>
+    <w:p>
+      <w:pPr>
+        <w:rPr>
+          <w:lang w:val="en-GB" w:eastAsia="en-US"/>
+        </w:rPr>
+      </w:pPr>
+    </w:p>
+    <w:p>
+      <w:pPr>
+        <w:rPr>
+          <w:lang w:val="en-GB" w:eastAsia="en-US"/>
+        </w:rPr>
+      </w:pPr>
+    </w:p>
+    <w:p>
+      <w:pPr>
+        <w:rPr>
+          <w:lang w:val="en-GB" w:eastAsia="en-US"/>
+        </w:rPr>
+      </w:pPr>
+    </w:p>
+    <w:p>
+      <w:pPr>
+        <w:rPr>
+          <w:lang w:val="en-GB" w:eastAsia="en-US"/>
         </w:rPr>
       </w:pPr>
     </w:p>
     <w:sectPr>
-      <w:headerReference w:type="default" r:id="rId10"/>
-      <w:footerReference w:type="default" r:id="rId11"/>
+      <w:headerReference w:type="default" r:id="rId15"/>
+      <w:footerReference w:type="default" r:id="rId16"/>
       <w:pgSz w:w="12240" w:h="15840"/>
       <w:pgMar w:top="1440" w:right="1797" w:bottom="1440" w:left="1797" w:header="709" w:footer="709" w:gutter="0"/>
       <w:cols w:space="708"/>
@@ -4277,7 +5982,7 @@
             <w:rPr>
               <w:noProof/>
             </w:rPr>
-            <w:t>15-4-2022</w:t>
+            <w:t>20-4-2022</w:t>
           </w:r>
           <w:r>
             <w:fldChar w:fldCharType="end"/>
@@ -6916,6 +8621,18 @@
       <w:szCs w:val="24"/>
     </w:rPr>
   </w:style>
+  <w:style w:type="character" w:styleId="Onopgelostemelding">
+    <w:name w:val="Unresolved Mention"/>
+    <w:basedOn w:val="Standaardalinea-lettertype"/>
+    <w:uiPriority w:val="99"/>
+    <w:semiHidden/>
+    <w:unhideWhenUsed/>
+    <w:rsid w:val="00642F04"/>
+    <w:rPr>
+      <w:color w:val="605E5C"/>
+      <w:shd w:val="clear" w:color="auto" w:fill="E1DFDD"/>
+    </w:rPr>
+  </w:style>
 </w:styles>
 </file>
 

</xml_diff>